<commit_message>
redo commit without sysid files
</commit_message>
<xml_diff>
--- a/doc/Mujoco150&200在Visual Studio运行设置.docx
+++ b/doc/Mujoco150&200在Visual Studio运行设置.docx
@@ -33,18 +33,6 @@
         </w:rPr>
         <w:t>;</w:t>
       </w:r>
-    </w:p>
-    <w:p>
-      <w:pPr>
-        <w:ind w:firstLineChars="200" w:firstLine="400"/>
-        <w:rPr>
-          <w:rFonts w:ascii="Arial" w:hAnsi="Arial" w:cs="Arial"/>
-          <w:color w:val="242729"/>
-          <w:sz w:val="20"/>
-          <w:szCs w:val="20"/>
-          <w:shd w:val="clear" w:color="auto" w:fill="FFFFFF"/>
-        </w:rPr>
-      </w:pPr>
     </w:p>
     <w:p>
       <w:pPr>
@@ -162,9 +150,9 @@
           <w:noProof/>
         </w:rPr>
         <w:drawing>
-          <wp:inline distT="0" distB="0" distL="0" distR="0" wp14:anchorId="03A21A5F" wp14:editId="7CDA662E">
-            <wp:extent cx="1495425" cy="1809750"/>
-            <wp:effectExtent l="0" t="0" r="9525" b="0"/>
+          <wp:inline distT="0" distB="0" distL="0" distR="0" wp14:anchorId="03A21A5F" wp14:editId="1F88B0DA">
+            <wp:extent cx="1111910" cy="1345624"/>
+            <wp:effectExtent l="0" t="0" r="0" b="6985"/>
             <wp:docPr id="12" name="图片 12"/>
             <wp:cNvGraphicFramePr>
               <a:graphicFrameLocks xmlns:a="http://schemas.openxmlformats.org/drawingml/2006/main" noChangeAspect="1"/>
@@ -185,7 +173,7 @@
                   <pic:spPr>
                     <a:xfrm>
                       <a:off x="0" y="0"/>
-                      <a:ext cx="1495425" cy="1809750"/>
+                      <a:ext cx="1138629" cy="1377959"/>
                     </a:xfrm>
                     <a:prstGeom prst="rect">
                       <a:avLst/>
@@ -368,15 +356,27 @@
         </w:rPr>
         <w:t>doc</w:t>
       </w:r>
-      <w:r>
-        <w:rPr>
-          <w:rFonts w:ascii="Arial" w:hAnsi="Arial" w:cs="Arial" w:hint="eastAsia"/>
-          <w:color w:val="242729"/>
-          <w:sz w:val="20"/>
-          <w:szCs w:val="20"/>
-          <w:shd w:val="clear" w:color="auto" w:fill="FFFFFF"/>
-        </w:rPr>
-        <w:t>放支持文档，通用</w:t>
+      <w:proofErr w:type="gramStart"/>
+      <w:r>
+        <w:rPr>
+          <w:rFonts w:ascii="Arial" w:hAnsi="Arial" w:cs="Arial" w:hint="eastAsia"/>
+          <w:color w:val="242729"/>
+          <w:sz w:val="20"/>
+          <w:szCs w:val="20"/>
+          <w:shd w:val="clear" w:color="auto" w:fill="FFFFFF"/>
+        </w:rPr>
+        <w:t>放支持</w:t>
+      </w:r>
+      <w:proofErr w:type="gramEnd"/>
+      <w:r>
+        <w:rPr>
+          <w:rFonts w:ascii="Arial" w:hAnsi="Arial" w:cs="Arial" w:hint="eastAsia"/>
+          <w:color w:val="242729"/>
+          <w:sz w:val="20"/>
+          <w:szCs w:val="20"/>
+          <w:shd w:val="clear" w:color="auto" w:fill="FFFFFF"/>
+        </w:rPr>
+        <w:t>文档，通用</w:t>
       </w:r>
       <w:r>
         <w:rPr>
@@ -398,6 +398,7 @@
         </w:rPr>
         <w:t>和</w:t>
       </w:r>
+      <w:proofErr w:type="spellStart"/>
       <w:r>
         <w:rPr>
           <w:rFonts w:ascii="Arial" w:hAnsi="Arial" w:cs="Arial" w:hint="eastAsia"/>
@@ -408,6 +409,7 @@
         </w:rPr>
         <w:t>mjkey</w:t>
       </w:r>
+      <w:proofErr w:type="spellEnd"/>
     </w:p>
     <w:p>
       <w:pPr>
@@ -445,6 +447,7 @@
         </w:rPr>
         <w:t>放头文件和</w:t>
       </w:r>
+      <w:proofErr w:type="spellStart"/>
       <w:r>
         <w:rPr>
           <w:rFonts w:ascii="Arial" w:hAnsi="Arial" w:cs="Arial" w:hint="eastAsia"/>
@@ -465,6 +468,7 @@
         </w:rPr>
         <w:t>.c</w:t>
       </w:r>
+      <w:proofErr w:type="spellEnd"/>
     </w:p>
     <w:p>
       <w:pPr>
@@ -519,6 +523,7 @@
           <w:shd w:val="clear" w:color="auto" w:fill="FFFFFF"/>
         </w:rPr>
       </w:pPr>
+      <w:proofErr w:type="spellStart"/>
       <w:r>
         <w:rPr>
           <w:rFonts w:ascii="Arial" w:hAnsi="Arial" w:cs="Arial" w:hint="eastAsia"/>
@@ -529,6 +534,7 @@
         </w:rPr>
         <w:t>openloop</w:t>
       </w:r>
+      <w:proofErr w:type="spellEnd"/>
       <w:r>
         <w:rPr>
           <w:rFonts w:ascii="Arial" w:hAnsi="Arial" w:cs="Arial" w:hint="eastAsia"/>
@@ -1442,6 +1448,16 @@
         </w:rPr>
         <w:t>文件夹</w:t>
       </w:r>
+      <w:r>
+        <w:rPr>
+          <w:rFonts w:ascii="Arial" w:hAnsi="Arial" w:cs="Arial"/>
+          <w:color w:val="242729"/>
+          <w:sz w:val="20"/>
+          <w:szCs w:val="20"/>
+          <w:shd w:val="clear" w:color="auto" w:fill="FFFFFF"/>
+        </w:rPr>
+        <w:t>$(HOMEDRIVE)$(HOMEPATH)\Dropbox\Tensegrity\bin\</w:t>
+      </w:r>
     </w:p>
     <w:p>
       <w:pPr>
@@ -1586,6 +1602,7 @@
         </w:rPr>
         <w:t>是文件开头</w:t>
       </w:r>
+      <w:proofErr w:type="spellStart"/>
       <w:r>
         <w:rPr>
           <w:rFonts w:ascii="Arial" w:hAnsi="Arial" w:cs="Arial" w:hint="eastAsia"/>
@@ -1596,6 +1613,7 @@
         </w:rPr>
         <w:t>mujoco</w:t>
       </w:r>
+      <w:proofErr w:type="spellEnd"/>
       <w:r>
         <w:rPr>
           <w:rFonts w:ascii="Arial" w:hAnsi="Arial" w:cs="Arial"/>
@@ -1646,7 +1664,29 @@
           <w:szCs w:val="20"/>
           <w:shd w:val="clear" w:color="auto" w:fill="FFFFFF"/>
         </w:rPr>
-        <w:t>处理库冲突的</w:t>
+        <w:t>处理</w:t>
+      </w:r>
+      <w:proofErr w:type="gramStart"/>
+      <w:r>
+        <w:rPr>
+          <w:rFonts w:ascii="Arial" w:hAnsi="Arial" w:cs="Arial" w:hint="eastAsia"/>
+          <w:color w:val="242729"/>
+          <w:sz w:val="20"/>
+          <w:szCs w:val="20"/>
+          <w:shd w:val="clear" w:color="auto" w:fill="FFFFFF"/>
+        </w:rPr>
+        <w:t>库冲突</w:t>
+      </w:r>
+      <w:proofErr w:type="gramEnd"/>
+      <w:r>
+        <w:rPr>
+          <w:rFonts w:ascii="Arial" w:hAnsi="Arial" w:cs="Arial" w:hint="eastAsia"/>
+          <w:color w:val="242729"/>
+          <w:sz w:val="20"/>
+          <w:szCs w:val="20"/>
+          <w:shd w:val="clear" w:color="auto" w:fill="FFFFFF"/>
+        </w:rPr>
+        <w:t>的</w:t>
       </w:r>
       <w:r>
         <w:rPr>
@@ -1666,17 +1706,7 @@
           <w:szCs w:val="20"/>
           <w:shd w:val="clear" w:color="auto" w:fill="FFFFFF"/>
         </w:rPr>
-        <w:t>需要</w:t>
-      </w:r>
-      <w:r>
-        <w:rPr>
-          <w:rFonts w:ascii="Arial" w:hAnsi="Arial" w:cs="Arial" w:hint="eastAsia"/>
-          <w:color w:val="242729"/>
-          <w:sz w:val="20"/>
-          <w:szCs w:val="20"/>
-          <w:shd w:val="clear" w:color="auto" w:fill="FFFFFF"/>
-        </w:rPr>
-        <w:t>进入链接器</w:t>
+        <w:t>需要进入链接器</w:t>
       </w:r>
       <w:r>
         <w:rPr>
@@ -1728,37 +1758,73 @@
         </w:rPr>
         <w:t xml:space="preserve"> </w:t>
       </w:r>
-      <w:r>
-        <w:rPr>
-          <w:rFonts w:ascii="Arial" w:hAnsi="Arial" w:cs="Arial"/>
-          <w:color w:val="242729"/>
-          <w:sz w:val="20"/>
-          <w:szCs w:val="20"/>
-          <w:shd w:val="clear" w:color="auto" w:fill="FFFFFF"/>
-        </w:rPr>
-        <w:t>/NODEFAULTLIB:"libcmt.lib"</w:t>
-      </w:r>
+      <w:bookmarkStart w:id="0" w:name="_GoBack"/>
+      <w:r>
+        <w:rPr>
+          <w:rFonts w:ascii="Arial" w:hAnsi="Arial" w:cs="Arial"/>
+          <w:color w:val="242729"/>
+          <w:sz w:val="20"/>
+          <w:szCs w:val="20"/>
+          <w:shd w:val="clear" w:color="auto" w:fill="FFFFFF"/>
+        </w:rPr>
+        <w:t>/</w:t>
+      </w:r>
+      <w:proofErr w:type="spellStart"/>
+      <w:r>
+        <w:rPr>
+          <w:rFonts w:ascii="Arial" w:hAnsi="Arial" w:cs="Arial"/>
+          <w:color w:val="242729"/>
+          <w:sz w:val="20"/>
+          <w:szCs w:val="20"/>
+          <w:shd w:val="clear" w:color="auto" w:fill="FFFFFF"/>
+        </w:rPr>
+        <w:t>NODEFAULTLIB:"libcmt.lib</w:t>
+      </w:r>
+      <w:proofErr w:type="spellEnd"/>
+      <w:r>
+        <w:rPr>
+          <w:rFonts w:ascii="Arial" w:hAnsi="Arial" w:cs="Arial"/>
+          <w:color w:val="242729"/>
+          <w:sz w:val="20"/>
+          <w:szCs w:val="20"/>
+          <w:shd w:val="clear" w:color="auto" w:fill="FFFFFF"/>
+        </w:rPr>
+        <w:t>"</w:t>
+      </w:r>
+      <w:bookmarkEnd w:id="0"/>
     </w:p>
     <w:p>
       <w:pPr>
         <w:ind w:firstLineChars="200" w:firstLine="400"/>
         <w:rPr>
-          <w:rFonts w:ascii="Arial" w:hAnsi="Arial" w:cs="Arial" w:hint="eastAsia"/>
-          <w:color w:val="242729"/>
-          <w:sz w:val="20"/>
-          <w:szCs w:val="20"/>
-          <w:shd w:val="clear" w:color="auto" w:fill="FFFFFF"/>
-        </w:rPr>
-      </w:pPr>
-      <w:r>
-        <w:rPr>
-          <w:rFonts w:ascii="Arial" w:hAnsi="Arial" w:cs="Arial" w:hint="eastAsia"/>
-          <w:color w:val="242729"/>
-          <w:sz w:val="20"/>
-          <w:szCs w:val="20"/>
-          <w:shd w:val="clear" w:color="auto" w:fill="FFFFFF"/>
-        </w:rPr>
-        <w:t>宏重定义可以尝试把</w:t>
+          <w:rFonts w:ascii="Arial" w:hAnsi="Arial" w:cs="Arial"/>
+          <w:color w:val="242729"/>
+          <w:sz w:val="20"/>
+          <w:szCs w:val="20"/>
+          <w:shd w:val="clear" w:color="auto" w:fill="FFFFFF"/>
+        </w:rPr>
+      </w:pPr>
+      <w:proofErr w:type="gramStart"/>
+      <w:r>
+        <w:rPr>
+          <w:rFonts w:ascii="Arial" w:hAnsi="Arial" w:cs="Arial" w:hint="eastAsia"/>
+          <w:color w:val="242729"/>
+          <w:sz w:val="20"/>
+          <w:szCs w:val="20"/>
+          <w:shd w:val="clear" w:color="auto" w:fill="FFFFFF"/>
+        </w:rPr>
+        <w:t>宏重定义</w:t>
+      </w:r>
+      <w:proofErr w:type="gramEnd"/>
+      <w:r>
+        <w:rPr>
+          <w:rFonts w:ascii="Arial" w:hAnsi="Arial" w:cs="Arial" w:hint="eastAsia"/>
+          <w:color w:val="242729"/>
+          <w:sz w:val="20"/>
+          <w:szCs w:val="20"/>
+          <w:shd w:val="clear" w:color="auto" w:fill="FFFFFF"/>
+        </w:rPr>
+        <w:t>可以尝试把</w:t>
       </w:r>
       <w:r>
         <w:rPr>
@@ -1780,6 +1846,7 @@
         </w:rPr>
         <w:t xml:space="preserve"> “</w:t>
       </w:r>
+      <w:proofErr w:type="spellStart"/>
       <w:r>
         <w:rPr>
           <w:rFonts w:ascii="Arial" w:hAnsi="Arial" w:cs="Arial" w:hint="eastAsia"/>
@@ -1798,7 +1865,18 @@
           <w:szCs w:val="20"/>
           <w:shd w:val="clear" w:color="auto" w:fill="FFFFFF"/>
         </w:rPr>
-        <w:t xml:space="preserve">.h” </w:t>
+        <w:t>.h</w:t>
+      </w:r>
+      <w:proofErr w:type="spellEnd"/>
+      <w:r>
+        <w:rPr>
+          <w:rFonts w:ascii="Arial" w:hAnsi="Arial" w:cs="Arial"/>
+          <w:color w:val="242729"/>
+          <w:sz w:val="20"/>
+          <w:szCs w:val="20"/>
+          <w:shd w:val="clear" w:color="auto" w:fill="FFFFFF"/>
+        </w:rPr>
+        <w:t xml:space="preserve">” </w:t>
       </w:r>
       <w:r>
         <w:rPr>
@@ -1810,8 +1888,6 @@
         </w:rPr>
         <w:t>放在第一个</w:t>
       </w:r>
-      <w:bookmarkStart w:id="0" w:name="_GoBack"/>
-      <w:bookmarkEnd w:id="0"/>
     </w:p>
     <w:p>
       <w:pPr>
@@ -1824,6 +1900,242 @@
           <w:shd w:val="clear" w:color="auto" w:fill="FFFFFF"/>
         </w:rPr>
       </w:pPr>
+      <w:r>
+        <w:rPr>
+          <w:rFonts w:ascii="Arial" w:hAnsi="Arial" w:cs="Arial" w:hint="eastAsia"/>
+          <w:color w:val="242729"/>
+          <w:sz w:val="20"/>
+          <w:szCs w:val="20"/>
+          <w:shd w:val="clear" w:color="auto" w:fill="FFFFFF"/>
+        </w:rPr>
+        <w:t>无法打开程序数据库，</w:t>
+      </w:r>
+      <w:r>
+        <w:rPr>
+          <w:rFonts w:ascii="Arial" w:hAnsi="Arial" w:cs="Arial" w:hint="eastAsia"/>
+          <w:color w:val="242729"/>
+          <w:sz w:val="20"/>
+          <w:szCs w:val="20"/>
+          <w:shd w:val="clear" w:color="auto" w:fill="FFFFFF"/>
+        </w:rPr>
+        <w:t>需</w:t>
+      </w:r>
+      <w:r>
+        <w:rPr>
+          <w:rFonts w:ascii="Arial" w:hAnsi="Arial" w:cs="Arial" w:hint="eastAsia"/>
+          <w:color w:val="242729"/>
+          <w:sz w:val="20"/>
+          <w:szCs w:val="20"/>
+          <w:shd w:val="clear" w:color="auto" w:fill="FFFFFF"/>
+        </w:rPr>
+        <w:t>要删除</w:t>
+      </w:r>
+      <w:r>
+        <w:rPr>
+          <w:rFonts w:ascii="Arial" w:hAnsi="Arial" w:cs="Arial" w:hint="eastAsia"/>
+          <w:color w:val="242729"/>
+          <w:sz w:val="20"/>
+          <w:szCs w:val="20"/>
+          <w:shd w:val="clear" w:color="auto" w:fill="FFFFFF"/>
+        </w:rPr>
+        <w:t>vc140.pdb</w:t>
+      </w:r>
+      <w:r>
+        <w:rPr>
+          <w:rFonts w:ascii="Arial" w:hAnsi="Arial" w:cs="Arial" w:hint="eastAsia"/>
+          <w:color w:val="242729"/>
+          <w:sz w:val="20"/>
+          <w:szCs w:val="20"/>
+          <w:shd w:val="clear" w:color="auto" w:fill="FFFFFF"/>
+        </w:rPr>
+        <w:t>，进入</w:t>
+      </w:r>
+      <w:r>
+        <w:rPr>
+          <w:rFonts w:ascii="Arial" w:hAnsi="Arial" w:cs="Arial" w:hint="eastAsia"/>
+          <w:color w:val="242729"/>
+          <w:sz w:val="20"/>
+          <w:szCs w:val="20"/>
+          <w:shd w:val="clear" w:color="auto" w:fill="FFFFFF"/>
+        </w:rPr>
+        <w:t>“</w:t>
+      </w:r>
+      <w:r>
+        <w:rPr>
+          <w:rFonts w:ascii="Arial" w:hAnsi="Arial" w:cs="Arial" w:hint="eastAsia"/>
+          <w:color w:val="242729"/>
+          <w:sz w:val="20"/>
+          <w:szCs w:val="20"/>
+          <w:shd w:val="clear" w:color="auto" w:fill="FFFFFF"/>
+        </w:rPr>
+        <w:t>C/C++</w:t>
+      </w:r>
+      <w:r>
+        <w:rPr>
+          <w:rFonts w:ascii="Arial" w:hAnsi="Arial" w:cs="Arial" w:hint="eastAsia"/>
+          <w:color w:val="242729"/>
+          <w:sz w:val="20"/>
+          <w:szCs w:val="20"/>
+          <w:shd w:val="clear" w:color="auto" w:fill="FFFFFF"/>
+        </w:rPr>
+        <w:t>”</w:t>
+      </w:r>
+      <w:r>
+        <w:rPr>
+          <w:rFonts w:ascii="Arial" w:hAnsi="Arial" w:cs="Arial" w:hint="eastAsia"/>
+          <w:color w:val="242729"/>
+          <w:sz w:val="20"/>
+          <w:szCs w:val="20"/>
+          <w:shd w:val="clear" w:color="auto" w:fill="FFFFFF"/>
+        </w:rPr>
+        <w:t xml:space="preserve"> --&gt; "</w:t>
+      </w:r>
+      <w:r>
+        <w:rPr>
+          <w:rFonts w:ascii="Arial" w:hAnsi="Arial" w:cs="Arial" w:hint="eastAsia"/>
+          <w:color w:val="242729"/>
+          <w:sz w:val="20"/>
+          <w:szCs w:val="20"/>
+          <w:shd w:val="clear" w:color="auto" w:fill="FFFFFF"/>
+        </w:rPr>
+        <w:t>常规</w:t>
+      </w:r>
+      <w:proofErr w:type="gramStart"/>
+      <w:r>
+        <w:rPr>
+          <w:rFonts w:ascii="Arial" w:hAnsi="Arial" w:cs="Arial" w:hint="eastAsia"/>
+          <w:color w:val="242729"/>
+          <w:sz w:val="20"/>
+          <w:szCs w:val="20"/>
+          <w:shd w:val="clear" w:color="auto" w:fill="FFFFFF"/>
+        </w:rPr>
+        <w:t>”</w:t>
+      </w:r>
+      <w:proofErr w:type="gramEnd"/>
+      <w:r>
+        <w:rPr>
+          <w:rFonts w:ascii="Arial" w:hAnsi="Arial" w:cs="Arial" w:hint="eastAsia"/>
+          <w:color w:val="242729"/>
+          <w:sz w:val="20"/>
+          <w:szCs w:val="20"/>
+          <w:shd w:val="clear" w:color="auto" w:fill="FFFFFF"/>
+        </w:rPr>
+        <w:t xml:space="preserve"> --&gt;</w:t>
+      </w:r>
+      <w:proofErr w:type="gramStart"/>
+      <w:r>
+        <w:rPr>
+          <w:rFonts w:ascii="Arial" w:hAnsi="Arial" w:cs="Arial" w:hint="eastAsia"/>
+          <w:color w:val="242729"/>
+          <w:sz w:val="20"/>
+          <w:szCs w:val="20"/>
+          <w:shd w:val="clear" w:color="auto" w:fill="FFFFFF"/>
+        </w:rPr>
+        <w:t>”</w:t>
+      </w:r>
+      <w:proofErr w:type="gramEnd"/>
+      <w:r>
+        <w:rPr>
+          <w:rFonts w:ascii="Arial" w:hAnsi="Arial" w:cs="Arial" w:hint="eastAsia"/>
+          <w:color w:val="242729"/>
+          <w:sz w:val="20"/>
+          <w:szCs w:val="20"/>
+          <w:shd w:val="clear" w:color="auto" w:fill="FFFFFF"/>
+        </w:rPr>
+        <w:t>调试信息格式</w:t>
+      </w:r>
+      <w:proofErr w:type="gramStart"/>
+      <w:r>
+        <w:rPr>
+          <w:rFonts w:ascii="Arial" w:hAnsi="Arial" w:cs="Arial" w:hint="eastAsia"/>
+          <w:color w:val="242729"/>
+          <w:sz w:val="20"/>
+          <w:szCs w:val="20"/>
+          <w:shd w:val="clear" w:color="auto" w:fill="FFFFFF"/>
+        </w:rPr>
+        <w:t>”</w:t>
+      </w:r>
+      <w:proofErr w:type="gramEnd"/>
+      <w:r>
+        <w:rPr>
+          <w:rFonts w:ascii="Arial" w:hAnsi="Arial" w:cs="Arial" w:hint="eastAsia"/>
+          <w:color w:val="242729"/>
+          <w:sz w:val="20"/>
+          <w:szCs w:val="20"/>
+          <w:shd w:val="clear" w:color="auto" w:fill="FFFFFF"/>
+        </w:rPr>
+        <w:t xml:space="preserve"> </w:t>
+      </w:r>
+      <w:r>
+        <w:rPr>
+          <w:rFonts w:ascii="Arial" w:hAnsi="Arial" w:cs="Arial" w:hint="eastAsia"/>
+          <w:color w:val="242729"/>
+          <w:sz w:val="20"/>
+          <w:szCs w:val="20"/>
+          <w:shd w:val="clear" w:color="auto" w:fill="FFFFFF"/>
+        </w:rPr>
+        <w:t>设置为</w:t>
+      </w:r>
+      <w:r>
+        <w:rPr>
+          <w:rFonts w:ascii="Arial" w:hAnsi="Arial" w:cs="Arial" w:hint="eastAsia"/>
+          <w:color w:val="242729"/>
+          <w:sz w:val="20"/>
+          <w:szCs w:val="20"/>
+          <w:shd w:val="clear" w:color="auto" w:fill="FFFFFF"/>
+        </w:rPr>
+        <w:t xml:space="preserve"> </w:t>
+      </w:r>
+      <w:r>
+        <w:rPr>
+          <w:rFonts w:ascii="Arial" w:hAnsi="Arial" w:cs="Arial" w:hint="eastAsia"/>
+          <w:color w:val="242729"/>
+          <w:sz w:val="20"/>
+          <w:szCs w:val="20"/>
+          <w:shd w:val="clear" w:color="auto" w:fill="FFFFFF"/>
+        </w:rPr>
+        <w:t>“</w:t>
+      </w:r>
+      <w:r>
+        <w:rPr>
+          <w:rFonts w:ascii="Arial" w:hAnsi="Arial" w:cs="Arial" w:hint="eastAsia"/>
+          <w:color w:val="242729"/>
+          <w:sz w:val="20"/>
+          <w:szCs w:val="20"/>
+          <w:shd w:val="clear" w:color="auto" w:fill="FFFFFF"/>
+        </w:rPr>
+        <w:t xml:space="preserve">C7 </w:t>
+      </w:r>
+      <w:r>
+        <w:rPr>
+          <w:rFonts w:ascii="Arial" w:hAnsi="Arial" w:cs="Arial" w:hint="eastAsia"/>
+          <w:color w:val="242729"/>
+          <w:sz w:val="20"/>
+          <w:szCs w:val="20"/>
+          <w:shd w:val="clear" w:color="auto" w:fill="FFFFFF"/>
+        </w:rPr>
+        <w:t>兼容</w:t>
+      </w:r>
+      <w:r>
+        <w:rPr>
+          <w:rFonts w:ascii="Arial" w:hAnsi="Arial" w:cs="Arial" w:hint="eastAsia"/>
+          <w:color w:val="242729"/>
+          <w:sz w:val="20"/>
+          <w:szCs w:val="20"/>
+          <w:shd w:val="clear" w:color="auto" w:fill="FFFFFF"/>
+        </w:rPr>
+        <w:t>(/Z7)</w:t>
+      </w:r>
+      <w:r>
+        <w:rPr>
+          <w:rFonts w:ascii="Arial" w:hAnsi="Arial" w:cs="Arial" w:hint="eastAsia"/>
+          <w:color w:val="242729"/>
+          <w:sz w:val="20"/>
+          <w:szCs w:val="20"/>
+          <w:shd w:val="clear" w:color="auto" w:fill="FFFFFF"/>
+        </w:rPr>
+        <w:t>”</w:t>
+      </w:r>
     </w:p>
     <w:p>
       <w:pPr>
@@ -1836,14 +2148,39 @@
           <w:shd w:val="clear" w:color="auto" w:fill="FFFFFF"/>
         </w:rPr>
       </w:pPr>
-      <w:r>
-        <w:rPr>
-          <w:rFonts w:ascii="Arial" w:hAnsi="Arial" w:cs="Arial"/>
-          <w:color w:val="242729"/>
-          <w:sz w:val="20"/>
-          <w:szCs w:val="20"/>
-          <w:shd w:val="clear" w:color="auto" w:fill="FFFFFF"/>
-        </w:rPr>
+    </w:p>
+    <w:p>
+      <w:pPr>
+        <w:ind w:firstLineChars="200" w:firstLine="400"/>
+        <w:rPr>
+          <w:rFonts w:ascii="Arial" w:hAnsi="Arial" w:cs="Arial"/>
+          <w:color w:val="242729"/>
+          <w:sz w:val="20"/>
+          <w:szCs w:val="20"/>
+          <w:shd w:val="clear" w:color="auto" w:fill="FFFFFF"/>
+        </w:rPr>
+      </w:pPr>
+    </w:p>
+    <w:p>
+      <w:pPr>
+        <w:ind w:firstLine="400"/>
+        <w:rPr>
+          <w:rFonts w:ascii="Arial" w:hAnsi="Arial" w:cs="Arial"/>
+          <w:color w:val="242729"/>
+          <w:sz w:val="20"/>
+          <w:szCs w:val="20"/>
+          <w:shd w:val="clear" w:color="auto" w:fill="FFFFFF"/>
+        </w:rPr>
+      </w:pPr>
+      <w:r>
+        <w:rPr>
+          <w:rFonts w:ascii="Arial" w:hAnsi="Arial" w:cs="Arial"/>
+          <w:color w:val="242729"/>
+          <w:sz w:val="20"/>
+          <w:szCs w:val="20"/>
+          <w:shd w:val="clear" w:color="auto" w:fill="FFFFFF"/>
+        </w:rPr>
+        <w:lastRenderedPageBreak/>
         <w:t>_CRT_SECURE_NO_WARNINGS</w:t>
       </w:r>
       <w:r>
@@ -1893,8 +2230,13 @@
       <w:pPr>
         <w:ind w:firstLineChars="200" w:firstLine="420"/>
       </w:pPr>
-      <w:r>
-        <w:t>mujoco150.lib;glfw3.lib;</w:t>
+      <w:proofErr w:type="gramStart"/>
+      <w:r>
+        <w:t>mujoco150.lib;glfw3.lib</w:t>
+      </w:r>
+      <w:proofErr w:type="gramEnd"/>
+      <w:r>
+        <w:t>;</w:t>
       </w:r>
     </w:p>
     <w:p/>
@@ -1981,9 +2323,11 @@
       <w:r>
         <w:t>存放</w:t>
       </w:r>
+      <w:proofErr w:type="spellStart"/>
       <w:r>
         <w:t>mujoco</w:t>
       </w:r>
+      <w:proofErr w:type="spellEnd"/>
       <w:r>
         <w:t>的头文件，直接复制过来</w:t>
       </w:r>
@@ -2025,9 +2369,11 @@
       <w:r>
         <w:t>里面是</w:t>
       </w:r>
+      <w:proofErr w:type="spellStart"/>
       <w:r>
         <w:t>cpp</w:t>
       </w:r>
+      <w:proofErr w:type="spellEnd"/>
       <w:r>
         <w:t>文件，比如</w:t>
       </w:r>
@@ -2077,12 +2423,14 @@
         </w:rPr>
         <w:t>文件和</w:t>
       </w:r>
+      <w:proofErr w:type="spellStart"/>
       <w:r>
         <w:rPr>
           <w:rFonts w:hint="eastAsia"/>
         </w:rPr>
         <w:t>dll</w:t>
       </w:r>
+      <w:proofErr w:type="spellEnd"/>
       <w:r>
         <w:rPr>
           <w:rFonts w:hint="eastAsia"/>
@@ -2179,9 +2527,11 @@
       <w:r>
         <w:t>需要将主函数命改为</w:t>
       </w:r>
+      <w:proofErr w:type="spellStart"/>
       <w:r>
         <w:t>wWinMain</w:t>
       </w:r>
+      <w:proofErr w:type="spellEnd"/>
       <w:r>
         <w:t>来匹配入口点。</w:t>
       </w:r>
@@ -2207,7 +2557,6 @@
         <w:ind w:left="360" w:firstLineChars="0" w:firstLine="0"/>
       </w:pPr>
       <w:r>
-        <w:lastRenderedPageBreak/>
         <w:t>设置要让下面两张图的匹配，控制台就都控制台</w:t>
       </w:r>
       <w:r>
@@ -2247,6 +2596,7 @@
         <w:rPr>
           <w:noProof/>
         </w:rPr>
+        <w:lastRenderedPageBreak/>
         <w:drawing>
           <wp:inline distT="0" distB="0" distL="0" distR="0" wp14:anchorId="144577A6" wp14:editId="480BCD0F">
             <wp:extent cx="5274310" cy="3771900"/>
@@ -2360,9 +2710,11 @@
       <w:r>
         <w:t>由于</w:t>
       </w:r>
+      <w:proofErr w:type="spellStart"/>
       <w:r>
         <w:t>mujoco</w:t>
       </w:r>
+      <w:proofErr w:type="spellEnd"/>
       <w:r>
         <w:t>是</w:t>
       </w:r>
@@ -2400,57 +2752,51 @@
         <w:rPr>
           <w:rFonts w:hint="eastAsia"/>
         </w:rPr>
-        <w:t>位来编译，设置方法工程右键</w:t>
-      </w:r>
-      <w:r>
-        <w:rPr>
-          <w:rFonts w:hint="eastAsia"/>
+        <w:t>位来编译，设置方法工程右键属性</w:t>
+      </w:r>
+      <w:r>
+        <w:rPr>
+          <w:rFonts w:hint="eastAsia"/>
+        </w:rPr>
+        <w:t>-</w:t>
+      </w:r>
+      <w:r>
+        <w:rPr>
+          <w:rFonts w:hint="eastAsia"/>
+        </w:rPr>
+        <w:t>右上角配置管理器</w:t>
+      </w:r>
+      <w:r>
+        <w:rPr>
+          <w:rFonts w:hint="eastAsia"/>
+        </w:rPr>
+        <w:t>-</w:t>
+      </w:r>
+      <w:r>
+        <w:rPr>
+          <w:rFonts w:hint="eastAsia"/>
+        </w:rPr>
+        <w:t>选择</w:t>
+      </w:r>
+      <w:r>
+        <w:rPr>
+          <w:rFonts w:hint="eastAsia"/>
+        </w:rPr>
+        <w:t>X64</w:t>
+      </w:r>
+      <w:r>
+        <w:rPr>
+          <w:rFonts w:hint="eastAsia"/>
+        </w:rPr>
+        <w:t>平台，选新建是可以的。</w:t>
+      </w:r>
+    </w:p>
+    <w:p>
+      <w:r>
+        <w:rPr>
+          <w:noProof/>
         </w:rPr>
         <w:lastRenderedPageBreak/>
-        <w:t>属性</w:t>
-      </w:r>
-      <w:r>
-        <w:rPr>
-          <w:rFonts w:hint="eastAsia"/>
-        </w:rPr>
-        <w:t>-</w:t>
-      </w:r>
-      <w:r>
-        <w:rPr>
-          <w:rFonts w:hint="eastAsia"/>
-        </w:rPr>
-        <w:t>右上角配置管理器</w:t>
-      </w:r>
-      <w:r>
-        <w:rPr>
-          <w:rFonts w:hint="eastAsia"/>
-        </w:rPr>
-        <w:t>-</w:t>
-      </w:r>
-      <w:r>
-        <w:rPr>
-          <w:rFonts w:hint="eastAsia"/>
-        </w:rPr>
-        <w:t>选择</w:t>
-      </w:r>
-      <w:r>
-        <w:rPr>
-          <w:rFonts w:hint="eastAsia"/>
-        </w:rPr>
-        <w:t>X64</w:t>
-      </w:r>
-      <w:r>
-        <w:rPr>
-          <w:rFonts w:hint="eastAsia"/>
-        </w:rPr>
-        <w:t>平台，选新建是可以的。</w:t>
-      </w:r>
-    </w:p>
-    <w:p>
-      <w:r>
-        <w:rPr>
-          <w:noProof/>
-        </w:rPr>
         <w:drawing>
           <wp:inline distT="0" distB="0" distL="0" distR="0" wp14:anchorId="7AF150D7" wp14:editId="16B73E7F">
             <wp:extent cx="5274310" cy="3771900"/>
@@ -2537,12 +2883,14 @@
         </w:rPr>
         <w:t>现有项，把头文件，</w:t>
       </w:r>
+      <w:proofErr w:type="spellStart"/>
       <w:r>
         <w:rPr>
           <w:rFonts w:hint="eastAsia"/>
         </w:rPr>
         <w:t>cpp</w:t>
       </w:r>
+      <w:proofErr w:type="spellEnd"/>
       <w:r>
         <w:rPr>
           <w:rFonts w:hint="eastAsia"/>
@@ -3033,7 +3381,29 @@
           <w:szCs w:val="20"/>
           <w:shd w:val="clear" w:color="auto" w:fill="FFFFFF"/>
         </w:rPr>
-        <w:t xml:space="preserve">'strcpy': This function or variable may be unsafe. </w:t>
+        <w:t>'</w:t>
+      </w:r>
+      <w:proofErr w:type="spellStart"/>
+      <w:r>
+        <w:rPr>
+          <w:rFonts w:ascii="Arial" w:hAnsi="Arial" w:cs="Arial"/>
+          <w:color w:val="242729"/>
+          <w:sz w:val="20"/>
+          <w:szCs w:val="20"/>
+          <w:shd w:val="clear" w:color="auto" w:fill="FFFFFF"/>
+        </w:rPr>
+        <w:t>strcpy</w:t>
+      </w:r>
+      <w:proofErr w:type="spellEnd"/>
+      <w:r>
+        <w:rPr>
+          <w:rFonts w:ascii="Arial" w:hAnsi="Arial" w:cs="Arial"/>
+          <w:color w:val="242729"/>
+          <w:sz w:val="20"/>
+          <w:szCs w:val="20"/>
+          <w:shd w:val="clear" w:color="auto" w:fill="FFFFFF"/>
+        </w:rPr>
+        <w:t xml:space="preserve">': This function or variable may be unsafe. </w:t>
       </w:r>
       <w:r>
         <w:rPr>
@@ -3053,8 +3423,20 @@
           <w:szCs w:val="20"/>
           <w:shd w:val="clear" w:color="auto" w:fill="FFFFFF"/>
         </w:rPr>
-        <w:t>/c++</w:t>
-      </w:r>
+        <w:t>/</w:t>
+      </w:r>
+      <w:proofErr w:type="spellStart"/>
+      <w:r>
+        <w:rPr>
+          <w:rFonts w:ascii="Arial" w:hAnsi="Arial" w:cs="Arial"/>
+          <w:color w:val="242729"/>
+          <w:sz w:val="20"/>
+          <w:szCs w:val="20"/>
+          <w:shd w:val="clear" w:color="auto" w:fill="FFFFFF"/>
+        </w:rPr>
+        <w:t>c++</w:t>
+      </w:r>
+      <w:proofErr w:type="spellEnd"/>
       <w:r>
         <w:rPr>
           <w:rFonts w:ascii="Arial" w:hAnsi="Arial" w:cs="Arial" w:hint="eastAsia"/>

</xml_diff>

<commit_message>
fixed issues in sysid3d, combined test2d and test3d, modified funclib
</commit_message>
<xml_diff>
--- a/doc/Mujoco150&200在Visual Studio运行设置.docx
+++ b/doc/Mujoco150&200在Visual Studio运行设置.docx
@@ -1,6 +1,6 @@
 
 <file path=word/document.xml><?xml version="1.0" encoding="utf-8"?>
-<w:document xmlns:wpc="http://schemas.microsoft.com/office/word/2010/wordprocessingCanvas" xmlns:cx="http://schemas.microsoft.com/office/drawing/2014/chartex" xmlns:cx1="http://schemas.microsoft.com/office/drawing/2015/9/8/chartex" xmlns:cx2="http://schemas.microsoft.com/office/drawing/2015/10/21/chartex" xmlns:cx3="http://schemas.microsoft.com/office/drawing/2016/5/9/chartex" xmlns:cx4="http://schemas.microsoft.com/office/drawing/2016/5/10/chartex" xmlns:cx5="http://schemas.microsoft.com/office/drawing/2016/5/11/chartex" xmlns:cx6="http://schemas.microsoft.com/office/drawing/2016/5/12/chartex" xmlns:cx7="http://schemas.microsoft.com/office/drawing/2016/5/13/chartex" xmlns:cx8="http://schemas.microsoft.com/office/drawing/2016/5/14/chartex" xmlns:mc="http://schemas.openxmlformats.org/markup-compatibility/2006" xmlns:aink="http://schemas.microsoft.com/office/drawing/2016/ink" xmlns:am3d="http://schemas.microsoft.com/office/drawing/2017/model3d" xmlns:o="urn:schemas-microsoft-com:office:office" xmlns:r="http://schemas.openxmlformats.org/officeDocument/2006/relationships" xmlns:m="http://schemas.openxmlformats.org/officeDocument/2006/math" xmlns:v="urn:schemas-microsoft-com:vml" xmlns:wp14="http://schemas.microsoft.com/office/word/2010/wordprocessingDrawing" xmlns:wp="http://schemas.openxmlformats.org/drawingml/2006/wordprocessingDrawing" xmlns:w10="urn:schemas-microsoft-com:office:word" xmlns:w="http://schemas.openxmlformats.org/wordprocessingml/2006/main" xmlns:w14="http://schemas.microsoft.com/office/word/2010/wordml" xmlns:w15="http://schemas.microsoft.com/office/word/2012/wordml" xmlns:w16cid="http://schemas.microsoft.com/office/word/2016/wordml/cid" xmlns:w16se="http://schemas.microsoft.com/office/word/2015/wordml/symex" xmlns:wpg="http://schemas.microsoft.com/office/word/2010/wordprocessingGroup" xmlns:wpi="http://schemas.microsoft.com/office/word/2010/wordprocessingInk" xmlns:wne="http://schemas.microsoft.com/office/word/2006/wordml" xmlns:wps="http://schemas.microsoft.com/office/word/2010/wordprocessingShape" mc:Ignorable="w14 w15 w16se w16cid wp14">
+<w:document xmlns:wpc="http://schemas.microsoft.com/office/word/2010/wordprocessingCanvas" xmlns:mc="http://schemas.openxmlformats.org/markup-compatibility/2006" xmlns:o="urn:schemas-microsoft-com:office:office" xmlns:r="http://schemas.openxmlformats.org/officeDocument/2006/relationships" xmlns:m="http://schemas.openxmlformats.org/officeDocument/2006/math" xmlns:v="urn:schemas-microsoft-com:vml" xmlns:wp14="http://schemas.microsoft.com/office/word/2010/wordprocessingDrawing" xmlns:wp="http://schemas.openxmlformats.org/drawingml/2006/wordprocessingDrawing" xmlns:w10="urn:schemas-microsoft-com:office:word" xmlns:w="http://schemas.openxmlformats.org/wordprocessingml/2006/main" xmlns:w14="http://schemas.microsoft.com/office/word/2010/wordml" xmlns:w15="http://schemas.microsoft.com/office/word/2012/wordml" xmlns:wpg="http://schemas.microsoft.com/office/word/2010/wordprocessingGroup" xmlns:wpi="http://schemas.microsoft.com/office/word/2010/wordprocessingInk" xmlns:wne="http://schemas.microsoft.com/office/word/2006/wordml" xmlns:wps="http://schemas.microsoft.com/office/word/2010/wordprocessingShape" mc:Ignorable="w14 w15 wp14">
   <w:body>
     <w:p>
       <w:pPr>
@@ -701,6 +701,162 @@
         </w:rPr>
         <w:t>现有项</w:t>
       </w:r>
+      <w:r>
+        <w:rPr>
+          <w:rFonts w:ascii="Arial" w:hAnsi="Arial" w:cs="Arial" w:hint="eastAsia"/>
+          <w:color w:val="242729"/>
+          <w:sz w:val="20"/>
+          <w:szCs w:val="20"/>
+          <w:shd w:val="clear" w:color="auto" w:fill="FFFFFF"/>
+        </w:rPr>
+        <w:t>，选择主程序</w:t>
+      </w:r>
+      <w:r>
+        <w:rPr>
+          <w:rFonts w:ascii="Arial" w:hAnsi="Arial" w:cs="Arial" w:hint="eastAsia"/>
+          <w:color w:val="242729"/>
+          <w:sz w:val="20"/>
+          <w:szCs w:val="20"/>
+          <w:shd w:val="clear" w:color="auto" w:fill="FFFFFF"/>
+        </w:rPr>
+        <w:t>.</w:t>
+      </w:r>
+      <w:proofErr w:type="spellStart"/>
+      <w:r>
+        <w:rPr>
+          <w:rFonts w:ascii="Arial" w:hAnsi="Arial" w:cs="Arial"/>
+          <w:color w:val="242729"/>
+          <w:sz w:val="20"/>
+          <w:szCs w:val="20"/>
+          <w:shd w:val="clear" w:color="auto" w:fill="FFFFFF"/>
+        </w:rPr>
+        <w:t>cpp</w:t>
+      </w:r>
+      <w:proofErr w:type="spellEnd"/>
+      <w:r>
+        <w:rPr>
+          <w:rFonts w:ascii="Arial" w:hAnsi="Arial" w:cs="Arial"/>
+          <w:color w:val="242729"/>
+          <w:sz w:val="20"/>
+          <w:szCs w:val="20"/>
+          <w:shd w:val="clear" w:color="auto" w:fill="FFFFFF"/>
+        </w:rPr>
+        <w:t>，</w:t>
+      </w:r>
+      <w:r>
+        <w:rPr>
+          <w:rFonts w:ascii="Arial" w:hAnsi="Arial" w:cs="Arial"/>
+          <w:color w:val="242729"/>
+          <w:sz w:val="20"/>
+          <w:szCs w:val="20"/>
+          <w:shd w:val="clear" w:color="auto" w:fill="FFFFFF"/>
+        </w:rPr>
+        <w:t>funclib</w:t>
+      </w:r>
+      <w:r>
+        <w:rPr>
+          <w:rFonts w:ascii="Arial" w:hAnsi="Arial" w:cs="Arial" w:hint="eastAsia"/>
+          <w:color w:val="242729"/>
+          <w:sz w:val="20"/>
+          <w:szCs w:val="20"/>
+          <w:shd w:val="clear" w:color="auto" w:fill="FFFFFF"/>
+        </w:rPr>
+        <w:t>.</w:t>
+      </w:r>
+      <w:r>
+        <w:rPr>
+          <w:rFonts w:ascii="Arial" w:hAnsi="Arial" w:cs="Arial"/>
+          <w:color w:val="242729"/>
+          <w:sz w:val="20"/>
+          <w:szCs w:val="20"/>
+          <w:shd w:val="clear" w:color="auto" w:fill="FFFFFF"/>
+        </w:rPr>
+        <w:t>cpp</w:t>
+      </w:r>
+      <w:r>
+        <w:rPr>
+          <w:rFonts w:ascii="Arial" w:hAnsi="Arial" w:cs="Arial"/>
+          <w:color w:val="242729"/>
+          <w:sz w:val="20"/>
+          <w:szCs w:val="20"/>
+          <w:shd w:val="clear" w:color="auto" w:fill="FFFFFF"/>
+        </w:rPr>
+        <w:t>和</w:t>
+      </w:r>
+      <w:proofErr w:type="spellStart"/>
+      <w:r>
+        <w:rPr>
+          <w:rFonts w:ascii="Arial" w:hAnsi="Arial" w:cs="Arial" w:hint="eastAsia"/>
+          <w:color w:val="242729"/>
+          <w:sz w:val="20"/>
+          <w:szCs w:val="20"/>
+          <w:shd w:val="clear" w:color="auto" w:fill="FFFFFF"/>
+        </w:rPr>
+        <w:t>u</w:t>
+      </w:r>
+      <w:r>
+        <w:rPr>
+          <w:rFonts w:ascii="Arial" w:hAnsi="Arial" w:cs="Arial"/>
+          <w:color w:val="242729"/>
+          <w:sz w:val="20"/>
+          <w:szCs w:val="20"/>
+          <w:shd w:val="clear" w:color="auto" w:fill="FFFFFF"/>
+        </w:rPr>
+        <w:t>itools.c</w:t>
+      </w:r>
+      <w:proofErr w:type="spellEnd"/>
+      <w:r>
+        <w:rPr>
+          <w:rFonts w:ascii="Arial" w:hAnsi="Arial" w:cs="Arial"/>
+          <w:color w:val="242729"/>
+          <w:sz w:val="20"/>
+          <w:szCs w:val="20"/>
+          <w:shd w:val="clear" w:color="auto" w:fill="FFFFFF"/>
+        </w:rPr>
+        <w:t>（只有</w:t>
+      </w:r>
+      <w:r>
+        <w:rPr>
+          <w:rFonts w:ascii="Arial" w:hAnsi="Arial" w:cs="Arial"/>
+          <w:color w:val="242729"/>
+          <w:sz w:val="20"/>
+          <w:szCs w:val="20"/>
+          <w:shd w:val="clear" w:color="auto" w:fill="FFFFFF"/>
+        </w:rPr>
+        <w:t>test2d</w:t>
+      </w:r>
+      <w:r>
+        <w:rPr>
+          <w:rFonts w:ascii="Arial" w:hAnsi="Arial" w:cs="Arial"/>
+          <w:color w:val="242729"/>
+          <w:sz w:val="20"/>
+          <w:szCs w:val="20"/>
+          <w:shd w:val="clear" w:color="auto" w:fill="FFFFFF"/>
+        </w:rPr>
+        <w:t>和</w:t>
+      </w:r>
+      <w:r>
+        <w:rPr>
+          <w:rFonts w:ascii="Arial" w:hAnsi="Arial" w:cs="Arial" w:hint="eastAsia"/>
+          <w:color w:val="242729"/>
+          <w:sz w:val="20"/>
+          <w:szCs w:val="20"/>
+          <w:shd w:val="clear" w:color="auto" w:fill="FFFFFF"/>
+        </w:rPr>
+        <w:t>3d</w:t>
+      </w:r>
+      <w:bookmarkStart w:id="0" w:name="_GoBack"/>
+      <w:bookmarkEnd w:id="0"/>
+      <w:r>
+        <w:rPr>
+          <w:rFonts w:ascii="Arial" w:hAnsi="Arial" w:cs="Arial"/>
+          <w:color w:val="242729"/>
+          <w:sz w:val="20"/>
+          <w:szCs w:val="20"/>
+          <w:shd w:val="clear" w:color="auto" w:fill="FFFFFF"/>
+        </w:rPr>
+        <w:t>需要）</w:t>
+      </w:r>
     </w:p>
     <w:p>
       <w:pPr>
@@ -1522,19 +1678,19 @@
         <w:t>;</w:t>
       </w:r>
       <w:r>
-        <w:t xml:space="preserve"> mujoco200.lib</w:t>
+        <w:t>mujoco200.lib</w:t>
       </w:r>
       <w:r>
         <w:t>;</w:t>
       </w:r>
       <w:r>
-        <w:t xml:space="preserve"> glfw3static.lib</w:t>
+        <w:t>glfw3static.lib</w:t>
       </w:r>
       <w:r>
         <w:t>;</w:t>
       </w:r>
       <w:r>
-        <w:t xml:space="preserve"> glfw3.lib</w:t>
+        <w:t>glfw3.lib</w:t>
       </w:r>
       <w:r>
         <w:t>;</w:t>
@@ -1758,7 +1914,6 @@
         </w:rPr>
         <w:t xml:space="preserve"> </w:t>
       </w:r>
-      <w:bookmarkStart w:id="0" w:name="_GoBack"/>
       <w:r>
         <w:rPr>
           <w:rFonts w:ascii="Arial" w:hAnsi="Arial" w:cs="Arial"/>
@@ -1791,7 +1946,6 @@
         </w:rPr>
         <w:t>"</w:t>
       </w:r>
-      <w:bookmarkEnd w:id="0"/>
     </w:p>
     <w:p>
       <w:pPr>
@@ -2148,6 +2302,98 @@
           <w:shd w:val="clear" w:color="auto" w:fill="FFFFFF"/>
         </w:rPr>
       </w:pPr>
+      <w:r>
+        <w:rPr>
+          <w:rFonts w:ascii="Arial" w:hAnsi="Arial" w:cs="Arial"/>
+          <w:color w:val="242729"/>
+          <w:sz w:val="20"/>
+          <w:szCs w:val="20"/>
+          <w:shd w:val="clear" w:color="auto" w:fill="FFFFFF"/>
+        </w:rPr>
+        <w:t>D</w:t>
+      </w:r>
+      <w:r>
+        <w:rPr>
+          <w:rFonts w:ascii="Arial" w:hAnsi="Arial" w:cs="Arial" w:hint="eastAsia"/>
+          <w:color w:val="242729"/>
+          <w:sz w:val="20"/>
+          <w:szCs w:val="20"/>
+          <w:shd w:val="clear" w:color="auto" w:fill="FFFFFF"/>
+        </w:rPr>
+        <w:t>ata</w:t>
+      </w:r>
+      <w:r>
+        <w:rPr>
+          <w:rFonts w:ascii="Arial" w:hAnsi="Arial" w:cs="Arial" w:hint="eastAsia"/>
+          <w:color w:val="242729"/>
+          <w:sz w:val="20"/>
+          <w:szCs w:val="20"/>
+          <w:shd w:val="clear" w:color="auto" w:fill="FFFFFF"/>
+        </w:rPr>
+        <w:t>文件夹下每个</w:t>
+      </w:r>
+      <w:r>
+        <w:rPr>
+          <w:rFonts w:ascii="Arial" w:hAnsi="Arial" w:cs="Arial" w:hint="eastAsia"/>
+          <w:color w:val="242729"/>
+          <w:sz w:val="20"/>
+          <w:szCs w:val="20"/>
+          <w:shd w:val="clear" w:color="auto" w:fill="FFFFFF"/>
+        </w:rPr>
+        <w:t>example</w:t>
+      </w:r>
+      <w:r>
+        <w:rPr>
+          <w:rFonts w:ascii="Arial" w:hAnsi="Arial" w:cs="Arial" w:hint="eastAsia"/>
+          <w:color w:val="242729"/>
+          <w:sz w:val="20"/>
+          <w:szCs w:val="20"/>
+          <w:shd w:val="clear" w:color="auto" w:fill="FFFFFF"/>
+        </w:rPr>
+        <w:t>文件夹内必须放</w:t>
+      </w:r>
+      <w:proofErr w:type="spellStart"/>
+      <w:r>
+        <w:rPr>
+          <w:rFonts w:ascii="Arial" w:hAnsi="Arial" w:cs="Arial" w:hint="eastAsia"/>
+          <w:color w:val="242729"/>
+          <w:sz w:val="20"/>
+          <w:szCs w:val="20"/>
+          <w:shd w:val="clear" w:color="auto" w:fill="FFFFFF"/>
+        </w:rPr>
+        <w:t>dll</w:t>
+      </w:r>
+      <w:proofErr w:type="spellEnd"/>
+      <w:r>
+        <w:rPr>
+          <w:rFonts w:ascii="Arial" w:hAnsi="Arial" w:cs="Arial" w:hint="eastAsia"/>
+          <w:color w:val="242729"/>
+          <w:sz w:val="20"/>
+          <w:szCs w:val="20"/>
+          <w:shd w:val="clear" w:color="auto" w:fill="FFFFFF"/>
+        </w:rPr>
+        <w:t>文件，不需要</w:t>
+      </w:r>
+      <w:r>
+        <w:rPr>
+          <w:rFonts w:ascii="Arial" w:hAnsi="Arial" w:cs="Arial" w:hint="eastAsia"/>
+          <w:color w:val="242729"/>
+          <w:sz w:val="20"/>
+          <w:szCs w:val="20"/>
+          <w:shd w:val="clear" w:color="auto" w:fill="FFFFFF"/>
+        </w:rPr>
+        <w:t>lib</w:t>
+      </w:r>
+      <w:r>
+        <w:rPr>
+          <w:rFonts w:ascii="Arial" w:hAnsi="Arial" w:cs="Arial" w:hint="eastAsia"/>
+          <w:color w:val="242729"/>
+          <w:sz w:val="20"/>
+          <w:szCs w:val="20"/>
+          <w:shd w:val="clear" w:color="auto" w:fill="FFFFFF"/>
+        </w:rPr>
+        <w:t>文件。</w:t>
+      </w:r>
     </w:p>
     <w:p>
       <w:pPr>
@@ -2180,7 +2426,6 @@
           <w:szCs w:val="20"/>
           <w:shd w:val="clear" w:color="auto" w:fill="FFFFFF"/>
         </w:rPr>
-        <w:lastRenderedPageBreak/>
         <w:t>_CRT_SECURE_NO_WARNINGS</w:t>
       </w:r>
       <w:r>
@@ -2230,9 +2475,12 @@
       <w:pPr>
         <w:ind w:firstLineChars="200" w:firstLine="420"/>
       </w:pPr>
+      <w:r>
+        <w:t>mujoco150.lib</w:t>
+      </w:r>
       <w:proofErr w:type="gramStart"/>
       <w:r>
-        <w:t>mujoco150.lib;glfw3.lib</w:t>
+        <w:t>;glfw3.lib</w:t>
       </w:r>
       <w:proofErr w:type="gramEnd"/>
       <w:r>
@@ -2557,6 +2805,7 @@
         <w:ind w:left="360" w:firstLineChars="0" w:firstLine="0"/>
       </w:pPr>
       <w:r>
+        <w:lastRenderedPageBreak/>
         <w:t>设置要让下面两张图的匹配，控制台就都控制台</w:t>
       </w:r>
       <w:r>
@@ -2596,7 +2845,6 @@
         <w:rPr>
           <w:noProof/>
         </w:rPr>
-        <w:lastRenderedPageBreak/>
         <w:drawing>
           <wp:inline distT="0" distB="0" distL="0" distR="0" wp14:anchorId="144577A6" wp14:editId="480BCD0F">
             <wp:extent cx="5274310" cy="3771900"/>
@@ -2752,7 +3000,14 @@
         <w:rPr>
           <w:rFonts w:hint="eastAsia"/>
         </w:rPr>
-        <w:t>位来编译，设置方法工程右键属性</w:t>
+        <w:t>位来编译，设置方法工程右键</w:t>
+      </w:r>
+      <w:r>
+        <w:rPr>
+          <w:rFonts w:hint="eastAsia"/>
+        </w:rPr>
+        <w:lastRenderedPageBreak/>
+        <w:t>属性</w:t>
       </w:r>
       <w:r>
         <w:rPr>
@@ -2796,7 +3051,6 @@
         <w:rPr>
           <w:noProof/>
         </w:rPr>
-        <w:lastRenderedPageBreak/>
         <w:drawing>
           <wp:inline distT="0" distB="0" distL="0" distR="0" wp14:anchorId="7AF150D7" wp14:editId="16B73E7F">
             <wp:extent cx="5274310" cy="3771900"/>
@@ -3535,7 +3789,7 @@
 </file>
 
 <file path=word/numbering.xml><?xml version="1.0" encoding="utf-8"?>
-<w:numbering xmlns:wpc="http://schemas.microsoft.com/office/word/2010/wordprocessingCanvas" xmlns:cx="http://schemas.microsoft.com/office/drawing/2014/chartex" xmlns:cx1="http://schemas.microsoft.com/office/drawing/2015/9/8/chartex" xmlns:cx2="http://schemas.microsoft.com/office/drawing/2015/10/21/chartex" xmlns:cx3="http://schemas.microsoft.com/office/drawing/2016/5/9/chartex" xmlns:cx4="http://schemas.microsoft.com/office/drawing/2016/5/10/chartex" xmlns:cx5="http://schemas.microsoft.com/office/drawing/2016/5/11/chartex" xmlns:cx6="http://schemas.microsoft.com/office/drawing/2016/5/12/chartex" xmlns:cx7="http://schemas.microsoft.com/office/drawing/2016/5/13/chartex" xmlns:cx8="http://schemas.microsoft.com/office/drawing/2016/5/14/chartex" xmlns:mc="http://schemas.openxmlformats.org/markup-compatibility/2006" xmlns:aink="http://schemas.microsoft.com/office/drawing/2016/ink" xmlns:am3d="http://schemas.microsoft.com/office/drawing/2017/model3d" xmlns:o="urn:schemas-microsoft-com:office:office" xmlns:r="http://schemas.openxmlformats.org/officeDocument/2006/relationships" xmlns:m="http://schemas.openxmlformats.org/officeDocument/2006/math" xmlns:v="urn:schemas-microsoft-com:vml" xmlns:wp14="http://schemas.microsoft.com/office/word/2010/wordprocessingDrawing" xmlns:wp="http://schemas.openxmlformats.org/drawingml/2006/wordprocessingDrawing" xmlns:w10="urn:schemas-microsoft-com:office:word" xmlns:w="http://schemas.openxmlformats.org/wordprocessingml/2006/main" xmlns:w14="http://schemas.microsoft.com/office/word/2010/wordml" xmlns:w15="http://schemas.microsoft.com/office/word/2012/wordml" xmlns:w16cid="http://schemas.microsoft.com/office/word/2016/wordml/cid" xmlns:w16se="http://schemas.microsoft.com/office/word/2015/wordml/symex" xmlns:wpg="http://schemas.microsoft.com/office/word/2010/wordprocessingGroup" xmlns:wpi="http://schemas.microsoft.com/office/word/2010/wordprocessingInk" xmlns:wne="http://schemas.microsoft.com/office/word/2006/wordml" xmlns:wps="http://schemas.microsoft.com/office/word/2010/wordprocessingShape" mc:Ignorable="w14 w15 w16se w16cid wp14">
+<w:numbering xmlns:wpc="http://schemas.microsoft.com/office/word/2010/wordprocessingCanvas" xmlns:mc="http://schemas.openxmlformats.org/markup-compatibility/2006" xmlns:o="urn:schemas-microsoft-com:office:office" xmlns:r="http://schemas.openxmlformats.org/officeDocument/2006/relationships" xmlns:m="http://schemas.openxmlformats.org/officeDocument/2006/math" xmlns:v="urn:schemas-microsoft-com:vml" xmlns:wp14="http://schemas.microsoft.com/office/word/2010/wordprocessingDrawing" xmlns:wp="http://schemas.openxmlformats.org/drawingml/2006/wordprocessingDrawing" xmlns:w10="urn:schemas-microsoft-com:office:word" xmlns:w="http://schemas.openxmlformats.org/wordprocessingml/2006/main" xmlns:w14="http://schemas.microsoft.com/office/word/2010/wordml" xmlns:w15="http://schemas.microsoft.com/office/word/2012/wordml" xmlns:wpg="http://schemas.microsoft.com/office/word/2010/wordprocessingGroup" xmlns:wpi="http://schemas.microsoft.com/office/word/2010/wordprocessingInk" xmlns:wne="http://schemas.microsoft.com/office/word/2006/wordml" xmlns:wps="http://schemas.microsoft.com/office/word/2010/wordprocessingShape" mc:Ignorable="w14 w15 wp14">
   <w:abstractNum w:abstractNumId="0" w15:restartNumberingAfterBreak="0">
     <w:nsid w:val="159B1788"/>
     <w:multiLevelType w:val="hybridMultilevel"/>
@@ -4140,7 +4394,7 @@
 </file>
 
 <file path=word/styles.xml><?xml version="1.0" encoding="utf-8"?>
-<w:styles xmlns:mc="http://schemas.openxmlformats.org/markup-compatibility/2006" xmlns:r="http://schemas.openxmlformats.org/officeDocument/2006/relationships" xmlns:w="http://schemas.openxmlformats.org/wordprocessingml/2006/main" xmlns:w14="http://schemas.microsoft.com/office/word/2010/wordml" xmlns:w15="http://schemas.microsoft.com/office/word/2012/wordml" xmlns:w16cid="http://schemas.microsoft.com/office/word/2016/wordml/cid" xmlns:w16se="http://schemas.microsoft.com/office/word/2015/wordml/symex" mc:Ignorable="w14 w15 w16se w16cid">
+<w:styles xmlns:mc="http://schemas.openxmlformats.org/markup-compatibility/2006" xmlns:r="http://schemas.openxmlformats.org/officeDocument/2006/relationships" xmlns:w="http://schemas.openxmlformats.org/wordprocessingml/2006/main" xmlns:w14="http://schemas.microsoft.com/office/word/2010/wordml" xmlns:w15="http://schemas.microsoft.com/office/word/2012/wordml" mc:Ignorable="w14 w15">
   <w:docDefaults>
     <w:rPrDefault>
       <w:rPr>
@@ -4153,7 +4407,7 @@
     </w:rPrDefault>
     <w:pPrDefault/>
   </w:docDefaults>
-  <w:latentStyles w:defLockedState="0" w:defUIPriority="99" w:defSemiHidden="0" w:defUnhideWhenUsed="0" w:defQFormat="0" w:count="376">
+  <w:latentStyles w:defLockedState="0" w:defUIPriority="99" w:defSemiHidden="0" w:defUnhideWhenUsed="0" w:defQFormat="0" w:count="371">
     <w:lsdException w:name="Normal" w:uiPriority="0" w:qFormat="1"/>
     <w:lsdException w:name="heading 1" w:uiPriority="9" w:qFormat="1"/>
     <w:lsdException w:name="heading 2" w:semiHidden="1" w:uiPriority="9" w:unhideWhenUsed="1" w:qFormat="1"/>
@@ -4525,11 +4779,6 @@
     <w:lsdException w:name="List Table 5 Dark Accent 6" w:uiPriority="50"/>
     <w:lsdException w:name="List Table 6 Colorful Accent 6" w:uiPriority="51"/>
     <w:lsdException w:name="List Table 7 Colorful Accent 6" w:uiPriority="52"/>
-    <w:lsdException w:name="Mention" w:semiHidden="1" w:unhideWhenUsed="1"/>
-    <w:lsdException w:name="Smart Hyperlink" w:semiHidden="1" w:unhideWhenUsed="1"/>
-    <w:lsdException w:name="Hashtag" w:semiHidden="1" w:unhideWhenUsed="1"/>
-    <w:lsdException w:name="Unresolved Mention" w:semiHidden="1" w:unhideWhenUsed="1"/>
-    <w:lsdException w:name="Smart Link" w:semiHidden="1" w:unhideWhenUsed="1"/>
   </w:latentStyles>
   <w:style w:type="paragraph" w:default="1" w:styleId="a">
     <w:name w:val="Normal"/>
@@ -4544,7 +4793,7 @@
     <w:name w:val="heading 1"/>
     <w:basedOn w:val="a"/>
     <w:next w:val="a"/>
-    <w:link w:val="10"/>
+    <w:link w:val="1Char"/>
     <w:uiPriority w:val="9"/>
     <w:qFormat/>
     <w:rsid w:val="007D43FB"/>
@@ -4566,7 +4815,7 @@
     <w:name w:val="heading 2"/>
     <w:basedOn w:val="a"/>
     <w:next w:val="a"/>
-    <w:link w:val="20"/>
+    <w:link w:val="2Char"/>
     <w:uiPriority w:val="9"/>
     <w:unhideWhenUsed/>
     <w:qFormat/>
@@ -4612,8 +4861,8 @@
     <w:semiHidden/>
     <w:unhideWhenUsed/>
   </w:style>
-  <w:style w:type="character" w:customStyle="1" w:styleId="10">
-    <w:name w:val="标题 1 字符"/>
+  <w:style w:type="character" w:customStyle="1" w:styleId="1Char">
+    <w:name w:val="标题 1 Char"/>
     <w:basedOn w:val="a0"/>
     <w:link w:val="1"/>
     <w:uiPriority w:val="9"/>
@@ -4626,8 +4875,8 @@
       <w:szCs w:val="44"/>
     </w:rPr>
   </w:style>
-  <w:style w:type="character" w:customStyle="1" w:styleId="20">
-    <w:name w:val="标题 2 字符"/>
+  <w:style w:type="character" w:customStyle="1" w:styleId="2Char">
+    <w:name w:val="标题 2 Char"/>
     <w:basedOn w:val="a0"/>
     <w:link w:val="2"/>
     <w:uiPriority w:val="9"/>

</xml_diff>

<commit_message>
add top linearization in sysid2dinv, update toplqr.m. update readme for toplqr and 3d description.latest example is tower3d
</commit_message>
<xml_diff>
--- a/doc/Mujoco150&200在Visual Studio运行设置.docx
+++ b/doc/Mujoco150&200在Visual Studio运行设置.docx
@@ -1,6 +1,6 @@
 
 <file path=word/document.xml><?xml version="1.0" encoding="utf-8"?>
-<w:document xmlns:wpc="http://schemas.microsoft.com/office/word/2010/wordprocessingCanvas" xmlns:mc="http://schemas.openxmlformats.org/markup-compatibility/2006" xmlns:o="urn:schemas-microsoft-com:office:office" xmlns:r="http://schemas.openxmlformats.org/officeDocument/2006/relationships" xmlns:m="http://schemas.openxmlformats.org/officeDocument/2006/math" xmlns:v="urn:schemas-microsoft-com:vml" xmlns:wp14="http://schemas.microsoft.com/office/word/2010/wordprocessingDrawing" xmlns:wp="http://schemas.openxmlformats.org/drawingml/2006/wordprocessingDrawing" xmlns:w10="urn:schemas-microsoft-com:office:word" xmlns:w="http://schemas.openxmlformats.org/wordprocessingml/2006/main" xmlns:w14="http://schemas.microsoft.com/office/word/2010/wordml" xmlns:w15="http://schemas.microsoft.com/office/word/2012/wordml" xmlns:wpg="http://schemas.microsoft.com/office/word/2010/wordprocessingGroup" xmlns:wpi="http://schemas.microsoft.com/office/word/2010/wordprocessingInk" xmlns:wne="http://schemas.microsoft.com/office/word/2006/wordml" xmlns:wps="http://schemas.microsoft.com/office/word/2010/wordprocessingShape" mc:Ignorable="w14 w15 wp14">
+<w:document xmlns:wpc="http://schemas.microsoft.com/office/word/2010/wordprocessingCanvas" xmlns:cx="http://schemas.microsoft.com/office/drawing/2014/chartex" xmlns:cx1="http://schemas.microsoft.com/office/drawing/2015/9/8/chartex" xmlns:cx2="http://schemas.microsoft.com/office/drawing/2015/10/21/chartex" xmlns:cx3="http://schemas.microsoft.com/office/drawing/2016/5/9/chartex" xmlns:cx4="http://schemas.microsoft.com/office/drawing/2016/5/10/chartex" xmlns:cx5="http://schemas.microsoft.com/office/drawing/2016/5/11/chartex" xmlns:cx6="http://schemas.microsoft.com/office/drawing/2016/5/12/chartex" xmlns:cx7="http://schemas.microsoft.com/office/drawing/2016/5/13/chartex" xmlns:cx8="http://schemas.microsoft.com/office/drawing/2016/5/14/chartex" xmlns:mc="http://schemas.openxmlformats.org/markup-compatibility/2006" xmlns:aink="http://schemas.microsoft.com/office/drawing/2016/ink" xmlns:am3d="http://schemas.microsoft.com/office/drawing/2017/model3d" xmlns:o="urn:schemas-microsoft-com:office:office" xmlns:r="http://schemas.openxmlformats.org/officeDocument/2006/relationships" xmlns:m="http://schemas.openxmlformats.org/officeDocument/2006/math" xmlns:v="urn:schemas-microsoft-com:vml" xmlns:wp14="http://schemas.microsoft.com/office/word/2010/wordprocessingDrawing" xmlns:wp="http://schemas.openxmlformats.org/drawingml/2006/wordprocessingDrawing" xmlns:w10="urn:schemas-microsoft-com:office:word" xmlns:w="http://schemas.openxmlformats.org/wordprocessingml/2006/main" xmlns:w14="http://schemas.microsoft.com/office/word/2010/wordml" xmlns:w15="http://schemas.microsoft.com/office/word/2012/wordml" xmlns:w16cid="http://schemas.microsoft.com/office/word/2016/wordml/cid" xmlns:w16se="http://schemas.microsoft.com/office/word/2015/wordml/symex" xmlns:wpg="http://schemas.microsoft.com/office/word/2010/wordprocessingGroup" xmlns:wpi="http://schemas.microsoft.com/office/word/2010/wordprocessingInk" xmlns:wne="http://schemas.microsoft.com/office/word/2006/wordml" xmlns:wps="http://schemas.microsoft.com/office/word/2010/wordprocessingShape" mc:Ignorable="w14 w15 w16se w16cid wp14">
   <w:body>
     <w:p>
       <w:pPr>
@@ -356,27 +356,15 @@
         </w:rPr>
         <w:t>doc</w:t>
       </w:r>
-      <w:proofErr w:type="gramStart"/>
-      <w:r>
-        <w:rPr>
-          <w:rFonts w:ascii="Arial" w:hAnsi="Arial" w:cs="Arial" w:hint="eastAsia"/>
-          <w:color w:val="242729"/>
-          <w:sz w:val="20"/>
-          <w:szCs w:val="20"/>
-          <w:shd w:val="clear" w:color="auto" w:fill="FFFFFF"/>
-        </w:rPr>
-        <w:t>放支持</w:t>
-      </w:r>
-      <w:proofErr w:type="gramEnd"/>
-      <w:r>
-        <w:rPr>
-          <w:rFonts w:ascii="Arial" w:hAnsi="Arial" w:cs="Arial" w:hint="eastAsia"/>
-          <w:color w:val="242729"/>
-          <w:sz w:val="20"/>
-          <w:szCs w:val="20"/>
-          <w:shd w:val="clear" w:color="auto" w:fill="FFFFFF"/>
-        </w:rPr>
-        <w:t>文档，通用</w:t>
+      <w:r>
+        <w:rPr>
+          <w:rFonts w:ascii="Arial" w:hAnsi="Arial" w:cs="Arial" w:hint="eastAsia"/>
+          <w:color w:val="242729"/>
+          <w:sz w:val="20"/>
+          <w:szCs w:val="20"/>
+          <w:shd w:val="clear" w:color="auto" w:fill="FFFFFF"/>
+        </w:rPr>
+        <w:t>放支持文档，通用</w:t>
       </w:r>
       <w:r>
         <w:rPr>
@@ -823,11 +811,11 @@
           <w:szCs w:val="20"/>
           <w:shd w:val="clear" w:color="auto" w:fill="FFFFFF"/>
         </w:rPr>
-        <w:t>test2d</w:t>
-      </w:r>
-      <w:r>
-        <w:rPr>
-          <w:rFonts w:ascii="Arial" w:hAnsi="Arial" w:cs="Arial"/>
+        <w:t>test</w:t>
+      </w:r>
+      <w:r>
+        <w:rPr>
+          <w:rFonts w:ascii="Arial" w:hAnsi="Arial" w:cs="Arial" w:hint="eastAsia"/>
           <w:color w:val="242729"/>
           <w:sz w:val="20"/>
           <w:szCs w:val="20"/>
@@ -835,18 +823,18 @@
         </w:rPr>
         <w:t>和</w:t>
       </w:r>
-      <w:r>
-        <w:rPr>
-          <w:rFonts w:ascii="Arial" w:hAnsi="Arial" w:cs="Arial" w:hint="eastAsia"/>
-          <w:color w:val="242729"/>
-          <w:sz w:val="20"/>
-          <w:szCs w:val="20"/>
-          <w:shd w:val="clear" w:color="auto" w:fill="FFFFFF"/>
-        </w:rPr>
-        <w:t>3d</w:t>
-      </w:r>
-      <w:bookmarkStart w:id="0" w:name="_GoBack"/>
-      <w:bookmarkEnd w:id="0"/>
+      <w:proofErr w:type="spellStart"/>
+      <w:r>
+        <w:rPr>
+          <w:rFonts w:ascii="Arial" w:hAnsi="Arial" w:cs="Arial" w:hint="eastAsia"/>
+          <w:color w:val="242729"/>
+          <w:sz w:val="20"/>
+          <w:szCs w:val="20"/>
+          <w:shd w:val="clear" w:color="auto" w:fill="FFFFFF"/>
+        </w:rPr>
+        <w:t>testlqg</w:t>
+      </w:r>
+      <w:proofErr w:type="spellEnd"/>
       <w:r>
         <w:rPr>
           <w:rFonts w:ascii="Arial" w:hAnsi="Arial" w:cs="Arial"/>
@@ -1698,6 +1686,543 @@
     </w:p>
     <w:p>
       <w:pPr>
+        <w:pStyle w:val="a3"/>
+        <w:numPr>
+          <w:ilvl w:val="0"/>
+          <w:numId w:val="6"/>
+        </w:numPr>
+        <w:ind w:firstLineChars="0"/>
+        <w:rPr>
+          <w:rFonts w:ascii="Arial" w:hAnsi="Arial" w:cs="Arial"/>
+          <w:color w:val="242729"/>
+          <w:sz w:val="20"/>
+          <w:szCs w:val="20"/>
+          <w:shd w:val="clear" w:color="auto" w:fill="FFFFFF"/>
+        </w:rPr>
+      </w:pPr>
+      <w:proofErr w:type="spellStart"/>
+      <w:r>
+        <w:rPr>
+          <w:rFonts w:ascii="Arial" w:hAnsi="Arial" w:cs="Arial"/>
+          <w:color w:val="242729"/>
+          <w:sz w:val="20"/>
+          <w:szCs w:val="20"/>
+          <w:shd w:val="clear" w:color="auto" w:fill="FFFFFF"/>
+        </w:rPr>
+        <w:t>T</w:t>
+      </w:r>
+      <w:r>
+        <w:rPr>
+          <w:rFonts w:ascii="Arial" w:hAnsi="Arial" w:cs="Arial" w:hint="eastAsia"/>
+          <w:color w:val="242729"/>
+          <w:sz w:val="20"/>
+          <w:szCs w:val="20"/>
+          <w:shd w:val="clear" w:color="auto" w:fill="FFFFFF"/>
+        </w:rPr>
+        <w:t>estlqg</w:t>
+      </w:r>
+      <w:proofErr w:type="spellEnd"/>
+      <w:r>
+        <w:rPr>
+          <w:rFonts w:ascii="Arial" w:hAnsi="Arial" w:cs="Arial" w:hint="eastAsia"/>
+          <w:color w:val="242729"/>
+          <w:sz w:val="20"/>
+          <w:szCs w:val="20"/>
+          <w:shd w:val="clear" w:color="auto" w:fill="FFFFFF"/>
+        </w:rPr>
+        <w:t>需要读取</w:t>
+      </w:r>
+      <w:r>
+        <w:rPr>
+          <w:rFonts w:ascii="Arial" w:hAnsi="Arial" w:cs="Arial" w:hint="eastAsia"/>
+          <w:color w:val="242729"/>
+          <w:sz w:val="20"/>
+          <w:szCs w:val="20"/>
+          <w:shd w:val="clear" w:color="auto" w:fill="FFFFFF"/>
+        </w:rPr>
+        <w:t>.</w:t>
+      </w:r>
+      <w:r>
+        <w:rPr>
+          <w:rFonts w:ascii="Arial" w:hAnsi="Arial" w:cs="Arial"/>
+          <w:color w:val="242729"/>
+          <w:sz w:val="20"/>
+          <w:szCs w:val="20"/>
+          <w:shd w:val="clear" w:color="auto" w:fill="FFFFFF"/>
+        </w:rPr>
+        <w:t>mat</w:t>
+      </w:r>
+      <w:r>
+        <w:rPr>
+          <w:rFonts w:ascii="Arial" w:hAnsi="Arial" w:cs="Arial" w:hint="eastAsia"/>
+          <w:color w:val="242729"/>
+          <w:sz w:val="20"/>
+          <w:szCs w:val="20"/>
+          <w:shd w:val="clear" w:color="auto" w:fill="FFFFFF"/>
+        </w:rPr>
+        <w:t>文件，添加</w:t>
+      </w:r>
+      <w:proofErr w:type="spellStart"/>
+      <w:r>
+        <w:rPr>
+          <w:rFonts w:ascii="Arial" w:hAnsi="Arial" w:cs="Arial" w:hint="eastAsia"/>
+          <w:color w:val="242729"/>
+          <w:sz w:val="20"/>
+          <w:szCs w:val="20"/>
+          <w:shd w:val="clear" w:color="auto" w:fill="FFFFFF"/>
+        </w:rPr>
+        <w:t>matlab</w:t>
+      </w:r>
+      <w:proofErr w:type="spellEnd"/>
+      <w:r>
+        <w:rPr>
+          <w:rFonts w:ascii="Arial" w:hAnsi="Arial" w:cs="Arial" w:hint="eastAsia"/>
+          <w:color w:val="242729"/>
+          <w:sz w:val="20"/>
+          <w:szCs w:val="20"/>
+          <w:shd w:val="clear" w:color="auto" w:fill="FFFFFF"/>
+        </w:rPr>
+        <w:t>支持，</w:t>
+      </w:r>
+      <w:bookmarkStart w:id="0" w:name="_GoBack"/>
+      <w:bookmarkEnd w:id="0"/>
+      <w:r>
+        <w:rPr>
+          <w:rFonts w:ascii="Arial" w:hAnsi="Arial" w:cs="Arial" w:hint="eastAsia"/>
+          <w:color w:val="242729"/>
+          <w:sz w:val="20"/>
+          <w:szCs w:val="20"/>
+          <w:shd w:val="clear" w:color="auto" w:fill="FFFFFF"/>
+        </w:rPr>
+        <w:t>先是将</w:t>
+      </w:r>
+      <w:r>
+        <w:rPr>
+          <w:rFonts w:ascii="Arial" w:hAnsi="Arial" w:cs="Arial" w:hint="eastAsia"/>
+          <w:color w:val="242729"/>
+          <w:sz w:val="20"/>
+          <w:szCs w:val="20"/>
+          <w:shd w:val="clear" w:color="auto" w:fill="FFFFFF"/>
+        </w:rPr>
+        <w:t xml:space="preserve">C:\Program Files\MATLAB\R2016a\extern\lib\win64 </w:t>
+      </w:r>
+    </w:p>
+    <w:p>
+      <w:pPr>
+        <w:pStyle w:val="a3"/>
+        <w:ind w:left="760" w:firstLineChars="0" w:firstLine="0"/>
+        <w:rPr>
+          <w:rFonts w:ascii="Arial" w:hAnsi="Arial" w:cs="Arial"/>
+          <w:color w:val="242729"/>
+          <w:sz w:val="20"/>
+          <w:szCs w:val="20"/>
+          <w:shd w:val="clear" w:color="auto" w:fill="FFFFFF"/>
+        </w:rPr>
+      </w:pPr>
+      <w:r>
+        <w:rPr>
+          <w:rFonts w:ascii="Arial" w:hAnsi="Arial" w:cs="Arial" w:hint="eastAsia"/>
+          <w:color w:val="242729"/>
+          <w:sz w:val="20"/>
+          <w:szCs w:val="20"/>
+          <w:shd w:val="clear" w:color="auto" w:fill="FFFFFF"/>
+        </w:rPr>
+        <w:t>C:\Program Files\MATLAB\R2016a\bin\win64</w:t>
+      </w:r>
+      <w:r>
+        <w:rPr>
+          <w:rFonts w:ascii="Arial" w:hAnsi="Arial" w:cs="Arial" w:hint="eastAsia"/>
+          <w:color w:val="242729"/>
+          <w:sz w:val="20"/>
+          <w:szCs w:val="20"/>
+          <w:shd w:val="clear" w:color="auto" w:fill="FFFFFF"/>
+        </w:rPr>
+        <w:t>加入系统变量，然后在</w:t>
+      </w:r>
+      <w:r>
+        <w:rPr>
+          <w:rFonts w:ascii="Arial" w:hAnsi="Arial" w:cs="Arial" w:hint="eastAsia"/>
+          <w:color w:val="242729"/>
+          <w:sz w:val="20"/>
+          <w:szCs w:val="20"/>
+          <w:shd w:val="clear" w:color="auto" w:fill="FFFFFF"/>
+        </w:rPr>
+        <w:t>vs</w:t>
+      </w:r>
+      <w:r>
+        <w:rPr>
+          <w:rFonts w:ascii="Arial" w:hAnsi="Arial" w:cs="Arial" w:hint="eastAsia"/>
+          <w:color w:val="242729"/>
+          <w:sz w:val="20"/>
+          <w:szCs w:val="20"/>
+          <w:shd w:val="clear" w:color="auto" w:fill="FFFFFF"/>
+        </w:rPr>
+        <w:t>工程属性中在</w:t>
+      </w:r>
+      <w:r>
+        <w:rPr>
+          <w:rFonts w:ascii="Arial" w:hAnsi="Arial" w:cs="Arial" w:hint="eastAsia"/>
+          <w:color w:val="242729"/>
+          <w:sz w:val="20"/>
+          <w:szCs w:val="20"/>
+          <w:shd w:val="clear" w:color="auto" w:fill="FFFFFF"/>
+        </w:rPr>
+        <w:t xml:space="preserve"> C++-&gt;</w:t>
+      </w:r>
+      <w:r>
+        <w:rPr>
+          <w:rFonts w:ascii="Arial" w:hAnsi="Arial" w:cs="Arial" w:hint="eastAsia"/>
+          <w:color w:val="242729"/>
+          <w:sz w:val="20"/>
+          <w:szCs w:val="20"/>
+          <w:shd w:val="clear" w:color="auto" w:fill="FFFFFF"/>
+        </w:rPr>
+        <w:t>常规</w:t>
+      </w:r>
+      <w:r>
+        <w:rPr>
+          <w:rFonts w:ascii="Arial" w:hAnsi="Arial" w:cs="Arial" w:hint="eastAsia"/>
+          <w:color w:val="242729"/>
+          <w:sz w:val="20"/>
+          <w:szCs w:val="20"/>
+          <w:shd w:val="clear" w:color="auto" w:fill="FFFFFF"/>
+        </w:rPr>
+        <w:t>-&gt;</w:t>
+      </w:r>
+      <w:r>
+        <w:rPr>
+          <w:rFonts w:ascii="Arial" w:hAnsi="Arial" w:cs="Arial" w:hint="eastAsia"/>
+          <w:color w:val="242729"/>
+          <w:sz w:val="20"/>
+          <w:szCs w:val="20"/>
+          <w:shd w:val="clear" w:color="auto" w:fill="FFFFFF"/>
+        </w:rPr>
+        <w:t>附加包含目录添加：</w:t>
+      </w:r>
+    </w:p>
+    <w:p>
+      <w:pPr>
+        <w:pStyle w:val="a3"/>
+        <w:ind w:left="760" w:firstLineChars="0" w:firstLine="0"/>
+        <w:rPr>
+          <w:rFonts w:ascii="Arial" w:hAnsi="Arial" w:cs="Arial" w:hint="eastAsia"/>
+          <w:color w:val="242729"/>
+          <w:sz w:val="20"/>
+          <w:szCs w:val="20"/>
+          <w:shd w:val="clear" w:color="auto" w:fill="FFFFFF"/>
+        </w:rPr>
+      </w:pPr>
+      <w:r>
+        <w:rPr>
+          <w:rFonts w:ascii="Arial" w:hAnsi="Arial" w:cs="Arial" w:hint="eastAsia"/>
+          <w:color w:val="242729"/>
+          <w:sz w:val="20"/>
+          <w:szCs w:val="20"/>
+          <w:shd w:val="clear" w:color="auto" w:fill="FFFFFF"/>
+        </w:rPr>
+        <w:t>C:\Program Files\MATLAB\R2016a\extern\include,</w:t>
+      </w:r>
+      <w:r>
+        <w:rPr>
+          <w:rFonts w:ascii="Arial" w:hAnsi="Arial" w:cs="Arial" w:hint="eastAsia"/>
+          <w:color w:val="242729"/>
+          <w:sz w:val="20"/>
+          <w:szCs w:val="20"/>
+          <w:shd w:val="clear" w:color="auto" w:fill="FFFFFF"/>
+        </w:rPr>
+        <w:t>这里的路径应改为</w:t>
+      </w:r>
+      <w:proofErr w:type="spellStart"/>
+      <w:r>
+        <w:rPr>
+          <w:rFonts w:ascii="Arial" w:hAnsi="Arial" w:cs="Arial" w:hint="eastAsia"/>
+          <w:color w:val="242729"/>
+          <w:sz w:val="20"/>
+          <w:szCs w:val="20"/>
+          <w:shd w:val="clear" w:color="auto" w:fill="FFFFFF"/>
+        </w:rPr>
+        <w:t>matlab</w:t>
+      </w:r>
+      <w:proofErr w:type="spellEnd"/>
+      <w:r>
+        <w:rPr>
+          <w:rFonts w:ascii="Arial" w:hAnsi="Arial" w:cs="Arial" w:hint="eastAsia"/>
+          <w:color w:val="242729"/>
+          <w:sz w:val="20"/>
+          <w:szCs w:val="20"/>
+          <w:shd w:val="clear" w:color="auto" w:fill="FFFFFF"/>
+        </w:rPr>
+        <w:t>的安装目录，在</w:t>
+      </w:r>
+      <w:r>
+        <w:rPr>
+          <w:rFonts w:ascii="Arial" w:hAnsi="Arial" w:cs="Arial" w:hint="eastAsia"/>
+          <w:color w:val="242729"/>
+          <w:sz w:val="20"/>
+          <w:szCs w:val="20"/>
+          <w:shd w:val="clear" w:color="auto" w:fill="FFFFFF"/>
+        </w:rPr>
+        <w:t xml:space="preserve"> </w:t>
+      </w:r>
+      <w:r>
+        <w:rPr>
+          <w:rFonts w:ascii="Arial" w:hAnsi="Arial" w:cs="Arial" w:hint="eastAsia"/>
+          <w:color w:val="242729"/>
+          <w:sz w:val="20"/>
+          <w:szCs w:val="20"/>
+          <w:shd w:val="clear" w:color="auto" w:fill="FFFFFF"/>
+        </w:rPr>
+        <w:t>链接器</w:t>
+      </w:r>
+      <w:r>
+        <w:rPr>
+          <w:rFonts w:ascii="Arial" w:hAnsi="Arial" w:cs="Arial" w:hint="eastAsia"/>
+          <w:color w:val="242729"/>
+          <w:sz w:val="20"/>
+          <w:szCs w:val="20"/>
+          <w:shd w:val="clear" w:color="auto" w:fill="FFFFFF"/>
+        </w:rPr>
+        <w:t>-&gt;</w:t>
+      </w:r>
+      <w:r>
+        <w:rPr>
+          <w:rFonts w:ascii="Arial" w:hAnsi="Arial" w:cs="Arial" w:hint="eastAsia"/>
+          <w:color w:val="242729"/>
+          <w:sz w:val="20"/>
+          <w:szCs w:val="20"/>
+          <w:shd w:val="clear" w:color="auto" w:fill="FFFFFF"/>
+        </w:rPr>
+        <w:t>常规</w:t>
+      </w:r>
+      <w:r>
+        <w:rPr>
+          <w:rFonts w:ascii="Arial" w:hAnsi="Arial" w:cs="Arial" w:hint="eastAsia"/>
+          <w:color w:val="242729"/>
+          <w:sz w:val="20"/>
+          <w:szCs w:val="20"/>
+          <w:shd w:val="clear" w:color="auto" w:fill="FFFFFF"/>
+        </w:rPr>
+        <w:t>-&gt;</w:t>
+      </w:r>
+      <w:r>
+        <w:rPr>
+          <w:rFonts w:ascii="Arial" w:hAnsi="Arial" w:cs="Arial" w:hint="eastAsia"/>
+          <w:color w:val="242729"/>
+          <w:sz w:val="20"/>
+          <w:szCs w:val="20"/>
+          <w:shd w:val="clear" w:color="auto" w:fill="FFFFFF"/>
+        </w:rPr>
+        <w:t>附加库目录</w:t>
+      </w:r>
+      <w:r>
+        <w:rPr>
+          <w:rFonts w:ascii="Arial" w:hAnsi="Arial" w:cs="Arial" w:hint="eastAsia"/>
+          <w:color w:val="242729"/>
+          <w:sz w:val="20"/>
+          <w:szCs w:val="20"/>
+          <w:shd w:val="clear" w:color="auto" w:fill="FFFFFF"/>
+        </w:rPr>
+        <w:t xml:space="preserve"> </w:t>
+      </w:r>
+      <w:r>
+        <w:rPr>
+          <w:rFonts w:ascii="Arial" w:hAnsi="Arial" w:cs="Arial" w:hint="eastAsia"/>
+          <w:color w:val="242729"/>
+          <w:sz w:val="20"/>
+          <w:szCs w:val="20"/>
+          <w:shd w:val="clear" w:color="auto" w:fill="FFFFFF"/>
+        </w:rPr>
+        <w:t>添加：</w:t>
+      </w:r>
+      <w:r>
+        <w:rPr>
+          <w:rFonts w:ascii="Arial" w:hAnsi="Arial" w:cs="Arial" w:hint="eastAsia"/>
+          <w:color w:val="242729"/>
+          <w:sz w:val="20"/>
+          <w:szCs w:val="20"/>
+          <w:shd w:val="clear" w:color="auto" w:fill="FFFFFF"/>
+        </w:rPr>
+        <w:t xml:space="preserve"> </w:t>
+      </w:r>
+      <w:r>
+        <w:rPr>
+          <w:rFonts w:ascii="Arial" w:hAnsi="Arial" w:cs="Arial" w:hint="eastAsia"/>
+          <w:color w:val="242729"/>
+          <w:sz w:val="20"/>
+          <w:szCs w:val="20"/>
+          <w:shd w:val="clear" w:color="auto" w:fill="FFFFFF"/>
+        </w:rPr>
+        <w:t>C:\Program Files\MATLAB\R2016a\extern\lib\win64\</w:t>
+      </w:r>
+      <w:proofErr w:type="spellStart"/>
+      <w:r>
+        <w:rPr>
+          <w:rFonts w:ascii="Arial" w:hAnsi="Arial" w:cs="Arial" w:hint="eastAsia"/>
+          <w:color w:val="242729"/>
+          <w:sz w:val="20"/>
+          <w:szCs w:val="20"/>
+          <w:shd w:val="clear" w:color="auto" w:fill="FFFFFF"/>
+        </w:rPr>
+        <w:t>microsoft</w:t>
+      </w:r>
+      <w:proofErr w:type="spellEnd"/>
+      <w:r>
+        <w:rPr>
+          <w:rFonts w:ascii="Arial" w:hAnsi="Arial" w:cs="Arial" w:hint="eastAsia"/>
+          <w:color w:val="242729"/>
+          <w:sz w:val="20"/>
+          <w:szCs w:val="20"/>
+          <w:shd w:val="clear" w:color="auto" w:fill="FFFFFF"/>
+        </w:rPr>
+        <w:t>，在链接器</w:t>
+      </w:r>
+      <w:r>
+        <w:rPr>
+          <w:rFonts w:ascii="Arial" w:hAnsi="Arial" w:cs="Arial" w:hint="eastAsia"/>
+          <w:color w:val="242729"/>
+          <w:sz w:val="20"/>
+          <w:szCs w:val="20"/>
+          <w:shd w:val="clear" w:color="auto" w:fill="FFFFFF"/>
+        </w:rPr>
+        <w:t>-&gt;</w:t>
+      </w:r>
+      <w:r>
+        <w:rPr>
+          <w:rFonts w:ascii="Arial" w:hAnsi="Arial" w:cs="Arial" w:hint="eastAsia"/>
+          <w:color w:val="242729"/>
+          <w:sz w:val="20"/>
+          <w:szCs w:val="20"/>
+          <w:shd w:val="clear" w:color="auto" w:fill="FFFFFF"/>
+        </w:rPr>
+        <w:t>输入</w:t>
+      </w:r>
+      <w:r>
+        <w:rPr>
+          <w:rFonts w:ascii="Arial" w:hAnsi="Arial" w:cs="Arial" w:hint="eastAsia"/>
+          <w:color w:val="242729"/>
+          <w:sz w:val="20"/>
+          <w:szCs w:val="20"/>
+          <w:shd w:val="clear" w:color="auto" w:fill="FFFFFF"/>
+        </w:rPr>
+        <w:t>-&gt;</w:t>
+      </w:r>
+      <w:r>
+        <w:rPr>
+          <w:rFonts w:ascii="Arial" w:hAnsi="Arial" w:cs="Arial" w:hint="eastAsia"/>
+          <w:color w:val="242729"/>
+          <w:sz w:val="20"/>
+          <w:szCs w:val="20"/>
+          <w:shd w:val="clear" w:color="auto" w:fill="FFFFFF"/>
+        </w:rPr>
+        <w:t>附加依赖库</w:t>
+      </w:r>
+      <w:r>
+        <w:rPr>
+          <w:rFonts w:ascii="Arial" w:hAnsi="Arial" w:cs="Arial" w:hint="eastAsia"/>
+          <w:color w:val="242729"/>
+          <w:sz w:val="20"/>
+          <w:szCs w:val="20"/>
+          <w:shd w:val="clear" w:color="auto" w:fill="FFFFFF"/>
+        </w:rPr>
+        <w:t xml:space="preserve"> </w:t>
+      </w:r>
+      <w:r>
+        <w:rPr>
+          <w:rFonts w:ascii="Arial" w:hAnsi="Arial" w:cs="Arial" w:hint="eastAsia"/>
+          <w:color w:val="242729"/>
+          <w:sz w:val="20"/>
+          <w:szCs w:val="20"/>
+          <w:shd w:val="clear" w:color="auto" w:fill="FFFFFF"/>
+        </w:rPr>
+        <w:t>添加：</w:t>
+      </w:r>
+    </w:p>
+    <w:p>
+      <w:pPr>
+        <w:pStyle w:val="a3"/>
+        <w:ind w:left="760" w:firstLineChars="0" w:firstLine="0"/>
+        <w:rPr>
+          <w:rFonts w:ascii="Arial" w:hAnsi="Arial" w:cs="Arial"/>
+          <w:color w:val="242729"/>
+          <w:sz w:val="20"/>
+          <w:szCs w:val="20"/>
+          <w:shd w:val="clear" w:color="auto" w:fill="FFFFFF"/>
+        </w:rPr>
+      </w:pPr>
+      <w:r>
+        <w:rPr>
+          <w:rFonts w:ascii="Arial" w:hAnsi="Arial" w:cs="Arial"/>
+          <w:color w:val="242729"/>
+          <w:sz w:val="20"/>
+          <w:szCs w:val="20"/>
+          <w:shd w:val="clear" w:color="auto" w:fill="FFFFFF"/>
+        </w:rPr>
+        <w:lastRenderedPageBreak/>
+        <w:t>libmat.lib</w:t>
+      </w:r>
+      <w:r>
+        <w:rPr>
+          <w:rFonts w:ascii="Arial" w:hAnsi="Arial" w:cs="Arial"/>
+          <w:color w:val="242729"/>
+          <w:sz w:val="20"/>
+          <w:szCs w:val="20"/>
+          <w:shd w:val="clear" w:color="auto" w:fill="FFFFFF"/>
+        </w:rPr>
+        <w:t>;</w:t>
+      </w:r>
+      <w:r>
+        <w:rPr>
+          <w:rFonts w:ascii="Arial" w:hAnsi="Arial" w:cs="Arial"/>
+          <w:color w:val="242729"/>
+          <w:sz w:val="20"/>
+          <w:szCs w:val="20"/>
+          <w:shd w:val="clear" w:color="auto" w:fill="FFFFFF"/>
+        </w:rPr>
+        <w:t>libmx.lib</w:t>
+      </w:r>
+      <w:r>
+        <w:rPr>
+          <w:rFonts w:ascii="Arial" w:hAnsi="Arial" w:cs="Arial"/>
+          <w:color w:val="242729"/>
+          <w:sz w:val="20"/>
+          <w:szCs w:val="20"/>
+          <w:shd w:val="clear" w:color="auto" w:fill="FFFFFF"/>
+        </w:rPr>
+        <w:t>;</w:t>
+      </w:r>
+      <w:r>
+        <w:rPr>
+          <w:rFonts w:ascii="Arial" w:hAnsi="Arial" w:cs="Arial"/>
+          <w:color w:val="242729"/>
+          <w:sz w:val="20"/>
+          <w:szCs w:val="20"/>
+          <w:shd w:val="clear" w:color="auto" w:fill="FFFFFF"/>
+        </w:rPr>
+        <w:t>libmex.lib</w:t>
+      </w:r>
+      <w:r>
+        <w:rPr>
+          <w:rFonts w:ascii="Arial" w:hAnsi="Arial" w:cs="Arial"/>
+          <w:color w:val="242729"/>
+          <w:sz w:val="20"/>
+          <w:szCs w:val="20"/>
+          <w:shd w:val="clear" w:color="auto" w:fill="FFFFFF"/>
+        </w:rPr>
+        <w:t>;</w:t>
+      </w:r>
+      <w:r>
+        <w:rPr>
+          <w:rFonts w:ascii="Arial" w:hAnsi="Arial" w:cs="Arial"/>
+          <w:color w:val="242729"/>
+          <w:sz w:val="20"/>
+          <w:szCs w:val="20"/>
+          <w:shd w:val="clear" w:color="auto" w:fill="FFFFFF"/>
+        </w:rPr>
+        <w:t>libeng.lib</w:t>
+      </w:r>
+    </w:p>
+    <w:p>
+      <w:pPr>
         <w:rPr>
           <w:rFonts w:ascii="Arial" w:hAnsi="Arial" w:cs="Arial"/>
           <w:color w:val="242729"/>
@@ -1820,29 +2345,7 @@
           <w:szCs w:val="20"/>
           <w:shd w:val="clear" w:color="auto" w:fill="FFFFFF"/>
         </w:rPr>
-        <w:t>处理</w:t>
-      </w:r>
-      <w:proofErr w:type="gramStart"/>
-      <w:r>
-        <w:rPr>
-          <w:rFonts w:ascii="Arial" w:hAnsi="Arial" w:cs="Arial" w:hint="eastAsia"/>
-          <w:color w:val="242729"/>
-          <w:sz w:val="20"/>
-          <w:szCs w:val="20"/>
-          <w:shd w:val="clear" w:color="auto" w:fill="FFFFFF"/>
-        </w:rPr>
-        <w:t>库冲突</w:t>
-      </w:r>
-      <w:proofErr w:type="gramEnd"/>
-      <w:r>
-        <w:rPr>
-          <w:rFonts w:ascii="Arial" w:hAnsi="Arial" w:cs="Arial" w:hint="eastAsia"/>
-          <w:color w:val="242729"/>
-          <w:sz w:val="20"/>
-          <w:szCs w:val="20"/>
-          <w:shd w:val="clear" w:color="auto" w:fill="FFFFFF"/>
-        </w:rPr>
-        <w:t>的</w:t>
+        <w:t>处理库冲突的</w:t>
       </w:r>
       <w:r>
         <w:rPr>
@@ -1958,27 +2461,15 @@
           <w:shd w:val="clear" w:color="auto" w:fill="FFFFFF"/>
         </w:rPr>
       </w:pPr>
-      <w:proofErr w:type="gramStart"/>
-      <w:r>
-        <w:rPr>
-          <w:rFonts w:ascii="Arial" w:hAnsi="Arial" w:cs="Arial" w:hint="eastAsia"/>
-          <w:color w:val="242729"/>
-          <w:sz w:val="20"/>
-          <w:szCs w:val="20"/>
-          <w:shd w:val="clear" w:color="auto" w:fill="FFFFFF"/>
-        </w:rPr>
-        <w:t>宏重定义</w:t>
-      </w:r>
-      <w:proofErr w:type="gramEnd"/>
-      <w:r>
-        <w:rPr>
-          <w:rFonts w:ascii="Arial" w:hAnsi="Arial" w:cs="Arial" w:hint="eastAsia"/>
-          <w:color w:val="242729"/>
-          <w:sz w:val="20"/>
-          <w:szCs w:val="20"/>
-          <w:shd w:val="clear" w:color="auto" w:fill="FFFFFF"/>
-        </w:rPr>
-        <w:t>可以尝试把</w:t>
+      <w:r>
+        <w:rPr>
+          <w:rFonts w:ascii="Arial" w:hAnsi="Arial" w:cs="Arial" w:hint="eastAsia"/>
+          <w:color w:val="242729"/>
+          <w:sz w:val="20"/>
+          <w:szCs w:val="20"/>
+          <w:shd w:val="clear" w:color="auto" w:fill="FFFFFF"/>
+        </w:rPr>
+        <w:t>宏重定义可以尝试把</w:t>
       </w:r>
       <w:r>
         <w:rPr>
@@ -2152,9 +2643,98 @@
           <w:szCs w:val="20"/>
           <w:shd w:val="clear" w:color="auto" w:fill="FFFFFF"/>
         </w:rPr>
-        <w:t>常规</w:t>
-      </w:r>
-      <w:proofErr w:type="gramStart"/>
+        <w:t>常规”</w:t>
+      </w:r>
+      <w:r>
+        <w:rPr>
+          <w:rFonts w:ascii="Arial" w:hAnsi="Arial" w:cs="Arial" w:hint="eastAsia"/>
+          <w:color w:val="242729"/>
+          <w:sz w:val="20"/>
+          <w:szCs w:val="20"/>
+          <w:shd w:val="clear" w:color="auto" w:fill="FFFFFF"/>
+        </w:rPr>
+        <w:t xml:space="preserve"> --&gt;</w:t>
+      </w:r>
+      <w:r>
+        <w:rPr>
+          <w:rFonts w:ascii="Arial" w:hAnsi="Arial" w:cs="Arial" w:hint="eastAsia"/>
+          <w:color w:val="242729"/>
+          <w:sz w:val="20"/>
+          <w:szCs w:val="20"/>
+          <w:shd w:val="clear" w:color="auto" w:fill="FFFFFF"/>
+        </w:rPr>
+        <w:t>”调试信息格式”</w:t>
+      </w:r>
+      <w:r>
+        <w:rPr>
+          <w:rFonts w:ascii="Arial" w:hAnsi="Arial" w:cs="Arial" w:hint="eastAsia"/>
+          <w:color w:val="242729"/>
+          <w:sz w:val="20"/>
+          <w:szCs w:val="20"/>
+          <w:shd w:val="clear" w:color="auto" w:fill="FFFFFF"/>
+        </w:rPr>
+        <w:t xml:space="preserve"> </w:t>
+      </w:r>
+      <w:r>
+        <w:rPr>
+          <w:rFonts w:ascii="Arial" w:hAnsi="Arial" w:cs="Arial" w:hint="eastAsia"/>
+          <w:color w:val="242729"/>
+          <w:sz w:val="20"/>
+          <w:szCs w:val="20"/>
+          <w:shd w:val="clear" w:color="auto" w:fill="FFFFFF"/>
+        </w:rPr>
+        <w:t>设置为</w:t>
+      </w:r>
+      <w:r>
+        <w:rPr>
+          <w:rFonts w:ascii="Arial" w:hAnsi="Arial" w:cs="Arial" w:hint="eastAsia"/>
+          <w:color w:val="242729"/>
+          <w:sz w:val="20"/>
+          <w:szCs w:val="20"/>
+          <w:shd w:val="clear" w:color="auto" w:fill="FFFFFF"/>
+        </w:rPr>
+        <w:t xml:space="preserve"> </w:t>
+      </w:r>
+      <w:r>
+        <w:rPr>
+          <w:rFonts w:ascii="Arial" w:hAnsi="Arial" w:cs="Arial" w:hint="eastAsia"/>
+          <w:color w:val="242729"/>
+          <w:sz w:val="20"/>
+          <w:szCs w:val="20"/>
+          <w:shd w:val="clear" w:color="auto" w:fill="FFFFFF"/>
+        </w:rPr>
+        <w:t>“</w:t>
+      </w:r>
+      <w:r>
+        <w:rPr>
+          <w:rFonts w:ascii="Arial" w:hAnsi="Arial" w:cs="Arial" w:hint="eastAsia"/>
+          <w:color w:val="242729"/>
+          <w:sz w:val="20"/>
+          <w:szCs w:val="20"/>
+          <w:shd w:val="clear" w:color="auto" w:fill="FFFFFF"/>
+        </w:rPr>
+        <w:t xml:space="preserve">C7 </w:t>
+      </w:r>
+      <w:r>
+        <w:rPr>
+          <w:rFonts w:ascii="Arial" w:hAnsi="Arial" w:cs="Arial" w:hint="eastAsia"/>
+          <w:color w:val="242729"/>
+          <w:sz w:val="20"/>
+          <w:szCs w:val="20"/>
+          <w:shd w:val="clear" w:color="auto" w:fill="FFFFFF"/>
+        </w:rPr>
+        <w:t>兼容</w:t>
+      </w:r>
+      <w:r>
+        <w:rPr>
+          <w:rFonts w:ascii="Arial" w:hAnsi="Arial" w:cs="Arial" w:hint="eastAsia"/>
+          <w:color w:val="242729"/>
+          <w:sz w:val="20"/>
+          <w:szCs w:val="20"/>
+          <w:shd w:val="clear" w:color="auto" w:fill="FFFFFF"/>
+        </w:rPr>
+        <w:t>(/Z7)</w:t>
+      </w:r>
       <w:r>
         <w:rPr>
           <w:rFonts w:ascii="Arial" w:hAnsi="Arial" w:cs="Arial" w:hint="eastAsia"/>
@@ -2165,131 +2745,6 @@
         </w:rPr>
         <w:t>”</w:t>
       </w:r>
-      <w:proofErr w:type="gramEnd"/>
-      <w:r>
-        <w:rPr>
-          <w:rFonts w:ascii="Arial" w:hAnsi="Arial" w:cs="Arial" w:hint="eastAsia"/>
-          <w:color w:val="242729"/>
-          <w:sz w:val="20"/>
-          <w:szCs w:val="20"/>
-          <w:shd w:val="clear" w:color="auto" w:fill="FFFFFF"/>
-        </w:rPr>
-        <w:t xml:space="preserve"> --&gt;</w:t>
-      </w:r>
-      <w:proofErr w:type="gramStart"/>
-      <w:r>
-        <w:rPr>
-          <w:rFonts w:ascii="Arial" w:hAnsi="Arial" w:cs="Arial" w:hint="eastAsia"/>
-          <w:color w:val="242729"/>
-          <w:sz w:val="20"/>
-          <w:szCs w:val="20"/>
-          <w:shd w:val="clear" w:color="auto" w:fill="FFFFFF"/>
-        </w:rPr>
-        <w:t>”</w:t>
-      </w:r>
-      <w:proofErr w:type="gramEnd"/>
-      <w:r>
-        <w:rPr>
-          <w:rFonts w:ascii="Arial" w:hAnsi="Arial" w:cs="Arial" w:hint="eastAsia"/>
-          <w:color w:val="242729"/>
-          <w:sz w:val="20"/>
-          <w:szCs w:val="20"/>
-          <w:shd w:val="clear" w:color="auto" w:fill="FFFFFF"/>
-        </w:rPr>
-        <w:t>调试信息格式</w:t>
-      </w:r>
-      <w:proofErr w:type="gramStart"/>
-      <w:r>
-        <w:rPr>
-          <w:rFonts w:ascii="Arial" w:hAnsi="Arial" w:cs="Arial" w:hint="eastAsia"/>
-          <w:color w:val="242729"/>
-          <w:sz w:val="20"/>
-          <w:szCs w:val="20"/>
-          <w:shd w:val="clear" w:color="auto" w:fill="FFFFFF"/>
-        </w:rPr>
-        <w:t>”</w:t>
-      </w:r>
-      <w:proofErr w:type="gramEnd"/>
-      <w:r>
-        <w:rPr>
-          <w:rFonts w:ascii="Arial" w:hAnsi="Arial" w:cs="Arial" w:hint="eastAsia"/>
-          <w:color w:val="242729"/>
-          <w:sz w:val="20"/>
-          <w:szCs w:val="20"/>
-          <w:shd w:val="clear" w:color="auto" w:fill="FFFFFF"/>
-        </w:rPr>
-        <w:t xml:space="preserve"> </w:t>
-      </w:r>
-      <w:r>
-        <w:rPr>
-          <w:rFonts w:ascii="Arial" w:hAnsi="Arial" w:cs="Arial" w:hint="eastAsia"/>
-          <w:color w:val="242729"/>
-          <w:sz w:val="20"/>
-          <w:szCs w:val="20"/>
-          <w:shd w:val="clear" w:color="auto" w:fill="FFFFFF"/>
-        </w:rPr>
-        <w:t>设置为</w:t>
-      </w:r>
-      <w:r>
-        <w:rPr>
-          <w:rFonts w:ascii="Arial" w:hAnsi="Arial" w:cs="Arial" w:hint="eastAsia"/>
-          <w:color w:val="242729"/>
-          <w:sz w:val="20"/>
-          <w:szCs w:val="20"/>
-          <w:shd w:val="clear" w:color="auto" w:fill="FFFFFF"/>
-        </w:rPr>
-        <w:t xml:space="preserve"> </w:t>
-      </w:r>
-      <w:r>
-        <w:rPr>
-          <w:rFonts w:ascii="Arial" w:hAnsi="Arial" w:cs="Arial" w:hint="eastAsia"/>
-          <w:color w:val="242729"/>
-          <w:sz w:val="20"/>
-          <w:szCs w:val="20"/>
-          <w:shd w:val="clear" w:color="auto" w:fill="FFFFFF"/>
-        </w:rPr>
-        <w:t>“</w:t>
-      </w:r>
-      <w:r>
-        <w:rPr>
-          <w:rFonts w:ascii="Arial" w:hAnsi="Arial" w:cs="Arial" w:hint="eastAsia"/>
-          <w:color w:val="242729"/>
-          <w:sz w:val="20"/>
-          <w:szCs w:val="20"/>
-          <w:shd w:val="clear" w:color="auto" w:fill="FFFFFF"/>
-        </w:rPr>
-        <w:t xml:space="preserve">C7 </w:t>
-      </w:r>
-      <w:r>
-        <w:rPr>
-          <w:rFonts w:ascii="Arial" w:hAnsi="Arial" w:cs="Arial" w:hint="eastAsia"/>
-          <w:color w:val="242729"/>
-          <w:sz w:val="20"/>
-          <w:szCs w:val="20"/>
-          <w:shd w:val="clear" w:color="auto" w:fill="FFFFFF"/>
-        </w:rPr>
-        <w:t>兼容</w:t>
-      </w:r>
-      <w:r>
-        <w:rPr>
-          <w:rFonts w:ascii="Arial" w:hAnsi="Arial" w:cs="Arial" w:hint="eastAsia"/>
-          <w:color w:val="242729"/>
-          <w:sz w:val="20"/>
-          <w:szCs w:val="20"/>
-          <w:shd w:val="clear" w:color="auto" w:fill="FFFFFF"/>
-        </w:rPr>
-        <w:t>(/Z7)</w:t>
-      </w:r>
-      <w:r>
-        <w:rPr>
-          <w:rFonts w:ascii="Arial" w:hAnsi="Arial" w:cs="Arial" w:hint="eastAsia"/>
-          <w:color w:val="242729"/>
-          <w:sz w:val="20"/>
-          <w:szCs w:val="20"/>
-          <w:shd w:val="clear" w:color="auto" w:fill="FFFFFF"/>
-        </w:rPr>
-        <w:t>”</w:t>
-      </w:r>
     </w:p>
     <w:p>
       <w:pPr>
@@ -2476,15 +2931,7 @@
         <w:ind w:firstLineChars="200" w:firstLine="420"/>
       </w:pPr>
       <w:r>
-        <w:t>mujoco150.lib</w:t>
-      </w:r>
-      <w:proofErr w:type="gramStart"/>
-      <w:r>
-        <w:t>;glfw3.lib</w:t>
-      </w:r>
-      <w:proofErr w:type="gramEnd"/>
-      <w:r>
-        <w:t>;</w:t>
+        <w:t>mujoco150.lib;glfw3.lib;</w:t>
       </w:r>
     </w:p>
     <w:p/>
@@ -2703,6 +3150,7 @@
         <w:rPr>
           <w:noProof/>
         </w:rPr>
+        <w:lastRenderedPageBreak/>
         <w:drawing>
           <wp:inline distT="0" distB="0" distL="0" distR="0" wp14:anchorId="2A238414" wp14:editId="2F8ECC6E">
             <wp:extent cx="4884146" cy="2026920"/>
@@ -2805,7 +3253,6 @@
         <w:ind w:left="360" w:firstLineChars="0" w:firstLine="0"/>
       </w:pPr>
       <w:r>
-        <w:lastRenderedPageBreak/>
         <w:t>设置要让下面两张图的匹配，控制台就都控制台</w:t>
       </w:r>
       <w:r>
@@ -2891,6 +3338,7 @@
         <w:rPr>
           <w:noProof/>
         </w:rPr>
+        <w:lastRenderedPageBreak/>
         <w:drawing>
           <wp:inline distT="0" distB="0" distL="0" distR="0" wp14:anchorId="07C6834E" wp14:editId="65A80C6B">
             <wp:extent cx="5274310" cy="3771900"/>
@@ -3000,14 +3448,7 @@
         <w:rPr>
           <w:rFonts w:hint="eastAsia"/>
         </w:rPr>
-        <w:t>位来编译，设置方法工程右键</w:t>
-      </w:r>
-      <w:r>
-        <w:rPr>
-          <w:rFonts w:hint="eastAsia"/>
-        </w:rPr>
-        <w:lastRenderedPageBreak/>
-        <w:t>属性</w:t>
+        <w:t>位来编译，设置方法工程右键属性</w:t>
       </w:r>
       <w:r>
         <w:rPr>
@@ -3091,6 +3532,7 @@
         <w:rPr>
           <w:rFonts w:hint="eastAsia"/>
         </w:rPr>
+        <w:lastRenderedPageBreak/>
         <w:t>3.</w:t>
       </w:r>
       <w:r>
@@ -3283,7 +3725,6 @@
         <w:rPr>
           <w:noProof/>
         </w:rPr>
-        <w:lastRenderedPageBreak/>
         <w:drawing>
           <wp:inline distT="0" distB="0" distL="0" distR="0" wp14:anchorId="0EE54151" wp14:editId="0C07763A">
             <wp:extent cx="5274310" cy="3771900"/>
@@ -3369,6 +3810,7 @@
         <w:rPr>
           <w:noProof/>
         </w:rPr>
+        <w:lastRenderedPageBreak/>
         <w:drawing>
           <wp:inline distT="0" distB="0" distL="0" distR="0" wp14:anchorId="154F5295" wp14:editId="1F1FEADC">
             <wp:extent cx="5274310" cy="3771900"/>
@@ -3439,7 +3881,6 @@
         <w:rPr>
           <w:noProof/>
         </w:rPr>
-        <w:lastRenderedPageBreak/>
         <w:drawing>
           <wp:inline distT="0" distB="0" distL="0" distR="0" wp14:anchorId="2681AD66" wp14:editId="57E5F3BA">
             <wp:extent cx="5274310" cy="3771900"/>
@@ -3553,6 +3994,7 @@
         <w:rPr>
           <w:rFonts w:hint="eastAsia"/>
         </w:rPr>
+        <w:lastRenderedPageBreak/>
         <w:t>Win</w:t>
       </w:r>
       <w:r>
@@ -3740,7 +4182,6 @@
         <w:rPr>
           <w:noProof/>
         </w:rPr>
-        <w:lastRenderedPageBreak/>
         <w:drawing>
           <wp:inline distT="0" distB="0" distL="0" distR="0" wp14:anchorId="295DD735" wp14:editId="1015E0C7">
             <wp:extent cx="5274310" cy="3771900"/>
@@ -3789,7 +4230,7 @@
 </file>
 
 <file path=word/numbering.xml><?xml version="1.0" encoding="utf-8"?>
-<w:numbering xmlns:wpc="http://schemas.microsoft.com/office/word/2010/wordprocessingCanvas" xmlns:mc="http://schemas.openxmlformats.org/markup-compatibility/2006" xmlns:o="urn:schemas-microsoft-com:office:office" xmlns:r="http://schemas.openxmlformats.org/officeDocument/2006/relationships" xmlns:m="http://schemas.openxmlformats.org/officeDocument/2006/math" xmlns:v="urn:schemas-microsoft-com:vml" xmlns:wp14="http://schemas.microsoft.com/office/word/2010/wordprocessingDrawing" xmlns:wp="http://schemas.openxmlformats.org/drawingml/2006/wordprocessingDrawing" xmlns:w10="urn:schemas-microsoft-com:office:word" xmlns:w="http://schemas.openxmlformats.org/wordprocessingml/2006/main" xmlns:w14="http://schemas.microsoft.com/office/word/2010/wordml" xmlns:w15="http://schemas.microsoft.com/office/word/2012/wordml" xmlns:wpg="http://schemas.microsoft.com/office/word/2010/wordprocessingGroup" xmlns:wpi="http://schemas.microsoft.com/office/word/2010/wordprocessingInk" xmlns:wne="http://schemas.microsoft.com/office/word/2006/wordml" xmlns:wps="http://schemas.microsoft.com/office/word/2010/wordprocessingShape" mc:Ignorable="w14 w15 wp14">
+<w:numbering xmlns:wpc="http://schemas.microsoft.com/office/word/2010/wordprocessingCanvas" xmlns:cx="http://schemas.microsoft.com/office/drawing/2014/chartex" xmlns:cx1="http://schemas.microsoft.com/office/drawing/2015/9/8/chartex" xmlns:cx2="http://schemas.microsoft.com/office/drawing/2015/10/21/chartex" xmlns:cx3="http://schemas.microsoft.com/office/drawing/2016/5/9/chartex" xmlns:cx4="http://schemas.microsoft.com/office/drawing/2016/5/10/chartex" xmlns:cx5="http://schemas.microsoft.com/office/drawing/2016/5/11/chartex" xmlns:cx6="http://schemas.microsoft.com/office/drawing/2016/5/12/chartex" xmlns:cx7="http://schemas.microsoft.com/office/drawing/2016/5/13/chartex" xmlns:cx8="http://schemas.microsoft.com/office/drawing/2016/5/14/chartex" xmlns:mc="http://schemas.openxmlformats.org/markup-compatibility/2006" xmlns:aink="http://schemas.microsoft.com/office/drawing/2016/ink" xmlns:am3d="http://schemas.microsoft.com/office/drawing/2017/model3d" xmlns:o="urn:schemas-microsoft-com:office:office" xmlns:r="http://schemas.openxmlformats.org/officeDocument/2006/relationships" xmlns:m="http://schemas.openxmlformats.org/officeDocument/2006/math" xmlns:v="urn:schemas-microsoft-com:vml" xmlns:wp14="http://schemas.microsoft.com/office/word/2010/wordprocessingDrawing" xmlns:wp="http://schemas.openxmlformats.org/drawingml/2006/wordprocessingDrawing" xmlns:w10="urn:schemas-microsoft-com:office:word" xmlns:w="http://schemas.openxmlformats.org/wordprocessingml/2006/main" xmlns:w14="http://schemas.microsoft.com/office/word/2010/wordml" xmlns:w15="http://schemas.microsoft.com/office/word/2012/wordml" xmlns:w16cid="http://schemas.microsoft.com/office/word/2016/wordml/cid" xmlns:w16se="http://schemas.microsoft.com/office/word/2015/wordml/symex" xmlns:wpg="http://schemas.microsoft.com/office/word/2010/wordprocessingGroup" xmlns:wpi="http://schemas.microsoft.com/office/word/2010/wordprocessingInk" xmlns:wne="http://schemas.microsoft.com/office/word/2006/wordml" xmlns:wps="http://schemas.microsoft.com/office/word/2010/wordprocessingShape" mc:Ignorable="w14 w15 w16se w16cid wp14">
   <w:abstractNum w:abstractNumId="0" w15:restartNumberingAfterBreak="0">
     <w:nsid w:val="159B1788"/>
     <w:multiLevelType w:val="hybridMultilevel"/>
@@ -4394,7 +4835,7 @@
 </file>
 
 <file path=word/styles.xml><?xml version="1.0" encoding="utf-8"?>
-<w:styles xmlns:mc="http://schemas.openxmlformats.org/markup-compatibility/2006" xmlns:r="http://schemas.openxmlformats.org/officeDocument/2006/relationships" xmlns:w="http://schemas.openxmlformats.org/wordprocessingml/2006/main" xmlns:w14="http://schemas.microsoft.com/office/word/2010/wordml" xmlns:w15="http://schemas.microsoft.com/office/word/2012/wordml" mc:Ignorable="w14 w15">
+<w:styles xmlns:mc="http://schemas.openxmlformats.org/markup-compatibility/2006" xmlns:r="http://schemas.openxmlformats.org/officeDocument/2006/relationships" xmlns:w="http://schemas.openxmlformats.org/wordprocessingml/2006/main" xmlns:w14="http://schemas.microsoft.com/office/word/2010/wordml" xmlns:w15="http://schemas.microsoft.com/office/word/2012/wordml" xmlns:w16cid="http://schemas.microsoft.com/office/word/2016/wordml/cid" xmlns:w16se="http://schemas.microsoft.com/office/word/2015/wordml/symex" mc:Ignorable="w14 w15 w16se w16cid">
   <w:docDefaults>
     <w:rPrDefault>
       <w:rPr>
@@ -4407,7 +4848,7 @@
     </w:rPrDefault>
     <w:pPrDefault/>
   </w:docDefaults>
-  <w:latentStyles w:defLockedState="0" w:defUIPriority="99" w:defSemiHidden="0" w:defUnhideWhenUsed="0" w:defQFormat="0" w:count="371">
+  <w:latentStyles w:defLockedState="0" w:defUIPriority="99" w:defSemiHidden="0" w:defUnhideWhenUsed="0" w:defQFormat="0" w:count="376">
     <w:lsdException w:name="Normal" w:uiPriority="0" w:qFormat="1"/>
     <w:lsdException w:name="heading 1" w:uiPriority="9" w:qFormat="1"/>
     <w:lsdException w:name="heading 2" w:semiHidden="1" w:uiPriority="9" w:unhideWhenUsed="1" w:qFormat="1"/>
@@ -4513,7 +4954,6 @@
     <w:lsdException w:name="HTML Sample" w:semiHidden="1" w:unhideWhenUsed="1"/>
     <w:lsdException w:name="HTML Typewriter" w:semiHidden="1" w:unhideWhenUsed="1"/>
     <w:lsdException w:name="HTML Variable" w:semiHidden="1" w:unhideWhenUsed="1"/>
-    <w:lsdException w:name="Normal Table" w:semiHidden="1" w:unhideWhenUsed="1"/>
     <w:lsdException w:name="annotation subject" w:semiHidden="1" w:unhideWhenUsed="1"/>
     <w:lsdException w:name="No List" w:semiHidden="1" w:unhideWhenUsed="1"/>
     <w:lsdException w:name="Outline List 1" w:semiHidden="1" w:unhideWhenUsed="1"/>
@@ -4556,11 +4996,8 @@
     <w:lsdException w:name="Table Contemporary" w:semiHidden="1" w:unhideWhenUsed="1"/>
     <w:lsdException w:name="Table Elegant" w:semiHidden="1" w:unhideWhenUsed="1"/>
     <w:lsdException w:name="Table Professional" w:semiHidden="1" w:unhideWhenUsed="1"/>
-    <w:lsdException w:name="Table Subtle 1" w:semiHidden="1" w:unhideWhenUsed="1"/>
     <w:lsdException w:name="Table Subtle 2" w:semiHidden="1" w:unhideWhenUsed="1"/>
     <w:lsdException w:name="Table Web 1" w:semiHidden="1" w:unhideWhenUsed="1"/>
-    <w:lsdException w:name="Table Web 2" w:semiHidden="1" w:unhideWhenUsed="1"/>
-    <w:lsdException w:name="Table Web 3" w:semiHidden="1" w:unhideWhenUsed="1"/>
     <w:lsdException w:name="Balloon Text" w:semiHidden="1" w:unhideWhenUsed="1"/>
     <w:lsdException w:name="Table Grid" w:uiPriority="39"/>
     <w:lsdException w:name="Table Theme" w:semiHidden="1" w:unhideWhenUsed="1"/>
@@ -4779,6 +5216,11 @@
     <w:lsdException w:name="List Table 5 Dark Accent 6" w:uiPriority="50"/>
     <w:lsdException w:name="List Table 6 Colorful Accent 6" w:uiPriority="51"/>
     <w:lsdException w:name="List Table 7 Colorful Accent 6" w:uiPriority="52"/>
+    <w:lsdException w:name="Mention" w:semiHidden="1" w:unhideWhenUsed="1"/>
+    <w:lsdException w:name="Smart Hyperlink" w:semiHidden="1" w:unhideWhenUsed="1"/>
+    <w:lsdException w:name="Hashtag" w:semiHidden="1" w:unhideWhenUsed="1"/>
+    <w:lsdException w:name="Unresolved Mention" w:semiHidden="1" w:unhideWhenUsed="1"/>
+    <w:lsdException w:name="Smart Link" w:semiHidden="1" w:unhideWhenUsed="1"/>
   </w:latentStyles>
   <w:style w:type="paragraph" w:default="1" w:styleId="a">
     <w:name w:val="Normal"/>
@@ -4793,7 +5235,7 @@
     <w:name w:val="heading 1"/>
     <w:basedOn w:val="a"/>
     <w:next w:val="a"/>
-    <w:link w:val="1Char"/>
+    <w:link w:val="10"/>
     <w:uiPriority w:val="9"/>
     <w:qFormat/>
     <w:rsid w:val="007D43FB"/>
@@ -4815,7 +5257,7 @@
     <w:name w:val="heading 2"/>
     <w:basedOn w:val="a"/>
     <w:next w:val="a"/>
-    <w:link w:val="2Char"/>
+    <w:link w:val="20"/>
     <w:uiPriority w:val="9"/>
     <w:unhideWhenUsed/>
     <w:qFormat/>
@@ -4861,8 +5303,8 @@
     <w:semiHidden/>
     <w:unhideWhenUsed/>
   </w:style>
-  <w:style w:type="character" w:customStyle="1" w:styleId="1Char">
-    <w:name w:val="标题 1 Char"/>
+  <w:style w:type="character" w:customStyle="1" w:styleId="10">
+    <w:name w:val="标题 1 字符"/>
     <w:basedOn w:val="a0"/>
     <w:link w:val="1"/>
     <w:uiPriority w:val="9"/>
@@ -4875,8 +5317,8 @@
       <w:szCs w:val="44"/>
     </w:rPr>
   </w:style>
-  <w:style w:type="character" w:customStyle="1" w:styleId="2Char">
-    <w:name w:val="标题 2 Char"/>
+  <w:style w:type="character" w:customStyle="1" w:styleId="20">
+    <w:name w:val="标题 2 字符"/>
     <w:basedOn w:val="a0"/>
     <w:link w:val="2"/>
     <w:uiPriority w:val="9"/>

</xml_diff>

<commit_message>
add files for swimmer3 matlab results, correct testlqg batch transformation
</commit_message>
<xml_diff>
--- a/doc/Mujoco150&200在Visual Studio运行设置.docx
+++ b/doc/Mujoco150&200在Visual Studio运行设置.docx
@@ -386,7 +386,6 @@
         </w:rPr>
         <w:t>和</w:t>
       </w:r>
-      <w:proofErr w:type="spellStart"/>
       <w:r>
         <w:rPr>
           <w:rFonts w:ascii="Arial" w:hAnsi="Arial" w:cs="Arial" w:hint="eastAsia"/>
@@ -397,7 +396,6 @@
         </w:rPr>
         <w:t>mjkey</w:t>
       </w:r>
-      <w:proofErr w:type="spellEnd"/>
     </w:p>
     <w:p>
       <w:pPr>
@@ -435,7 +433,6 @@
         </w:rPr>
         <w:t>放头文件和</w:t>
       </w:r>
-      <w:proofErr w:type="spellStart"/>
       <w:r>
         <w:rPr>
           <w:rFonts w:ascii="Arial" w:hAnsi="Arial" w:cs="Arial" w:hint="eastAsia"/>
@@ -456,7 +453,6 @@
         </w:rPr>
         <w:t>.c</w:t>
       </w:r>
-      <w:proofErr w:type="spellEnd"/>
     </w:p>
     <w:p>
       <w:pPr>
@@ -511,7 +507,6 @@
           <w:shd w:val="clear" w:color="auto" w:fill="FFFFFF"/>
         </w:rPr>
       </w:pPr>
-      <w:proofErr w:type="spellStart"/>
       <w:r>
         <w:rPr>
           <w:rFonts w:ascii="Arial" w:hAnsi="Arial" w:cs="Arial" w:hint="eastAsia"/>
@@ -522,7 +517,6 @@
         </w:rPr>
         <w:t>openloop</w:t>
       </w:r>
-      <w:proofErr w:type="spellEnd"/>
       <w:r>
         <w:rPr>
           <w:rFonts w:ascii="Arial" w:hAnsi="Arial" w:cs="Arial" w:hint="eastAsia"/>
@@ -709,7 +703,6 @@
         </w:rPr>
         <w:t>.</w:t>
       </w:r>
-      <w:proofErr w:type="spellStart"/>
       <w:r>
         <w:rPr>
           <w:rFonts w:ascii="Arial" w:hAnsi="Arial" w:cs="Arial"/>
@@ -720,7 +713,6 @@
         </w:rPr>
         <w:t>cpp</w:t>
       </w:r>
-      <w:proofErr w:type="spellEnd"/>
       <w:r>
         <w:rPr>
           <w:rFonts w:ascii="Arial" w:hAnsi="Arial" w:cs="Arial"/>
@@ -771,7 +763,6 @@
         </w:rPr>
         <w:t>和</w:t>
       </w:r>
-      <w:proofErr w:type="spellStart"/>
       <w:r>
         <w:rPr>
           <w:rFonts w:ascii="Arial" w:hAnsi="Arial" w:cs="Arial" w:hint="eastAsia"/>
@@ -792,7 +783,6 @@
         </w:rPr>
         <w:t>itools.c</w:t>
       </w:r>
-      <w:proofErr w:type="spellEnd"/>
       <w:r>
         <w:rPr>
           <w:rFonts w:ascii="Arial" w:hAnsi="Arial" w:cs="Arial"/>
@@ -823,7 +813,6 @@
         </w:rPr>
         <w:t>和</w:t>
       </w:r>
-      <w:proofErr w:type="spellStart"/>
       <w:r>
         <w:rPr>
           <w:rFonts w:ascii="Arial" w:hAnsi="Arial" w:cs="Arial" w:hint="eastAsia"/>
@@ -834,7 +823,6 @@
         </w:rPr>
         <w:t>testlqg</w:t>
       </w:r>
-      <w:proofErr w:type="spellEnd"/>
       <w:r>
         <w:rPr>
           <w:rFonts w:ascii="Arial" w:hAnsi="Arial" w:cs="Arial"/>
@@ -1700,7 +1688,6 @@
           <w:shd w:val="clear" w:color="auto" w:fill="FFFFFF"/>
         </w:rPr>
       </w:pPr>
-      <w:proofErr w:type="spellStart"/>
       <w:r>
         <w:rPr>
           <w:rFonts w:ascii="Arial" w:hAnsi="Arial" w:cs="Arial"/>
@@ -1721,7 +1708,6 @@
         </w:rPr>
         <w:t>estlqg</w:t>
       </w:r>
-      <w:proofErr w:type="spellEnd"/>
       <w:r>
         <w:rPr>
           <w:rFonts w:ascii="Arial" w:hAnsi="Arial" w:cs="Arial" w:hint="eastAsia"/>
@@ -1762,7 +1748,6 @@
         </w:rPr>
         <w:t>文件，添加</w:t>
       </w:r>
-      <w:proofErr w:type="spellStart"/>
       <w:r>
         <w:rPr>
           <w:rFonts w:ascii="Arial" w:hAnsi="Arial" w:cs="Arial" w:hint="eastAsia"/>
@@ -1773,7 +1758,6 @@
         </w:rPr>
         <w:t>matlab</w:t>
       </w:r>
-      <w:proofErr w:type="spellEnd"/>
       <w:r>
         <w:rPr>
           <w:rFonts w:ascii="Arial" w:hAnsi="Arial" w:cs="Arial" w:hint="eastAsia"/>
@@ -1783,6 +1767,69 @@
           <w:shd w:val="clear" w:color="auto" w:fill="FFFFFF"/>
         </w:rPr>
         <w:t>支持，</w:t>
+      </w:r>
+      <w:r>
+        <w:rPr>
+          <w:rFonts w:ascii="Arial" w:hAnsi="Arial" w:cs="Arial" w:hint="eastAsia"/>
+          <w:color w:val="242729"/>
+          <w:sz w:val="20"/>
+          <w:szCs w:val="20"/>
+          <w:shd w:val="clear" w:color="auto" w:fill="FFFFFF"/>
+        </w:rPr>
+        <w:t>先是将</w:t>
+      </w:r>
+      <w:r>
+        <w:rPr>
+          <w:rFonts w:ascii="Arial" w:hAnsi="Arial" w:cs="Arial" w:hint="eastAsia"/>
+          <w:color w:val="242729"/>
+          <w:sz w:val="20"/>
+          <w:szCs w:val="20"/>
+          <w:shd w:val="clear" w:color="auto" w:fill="FFFFFF"/>
+        </w:rPr>
+        <w:t xml:space="preserve">C:\Program Files\MATLAB\R2016a\extern\lib\win64 </w:t>
+      </w:r>
+    </w:p>
+    <w:p>
+      <w:pPr>
+        <w:pStyle w:val="a3"/>
+        <w:ind w:left="760" w:firstLineChars="0" w:firstLine="0"/>
+        <w:rPr>
+          <w:rFonts w:ascii="Arial" w:hAnsi="Arial" w:cs="Arial"/>
+          <w:color w:val="242729"/>
+          <w:sz w:val="20"/>
+          <w:szCs w:val="20"/>
+          <w:shd w:val="clear" w:color="auto" w:fill="FFFFFF"/>
+        </w:rPr>
+      </w:pPr>
+      <w:r>
+        <w:rPr>
+          <w:rFonts w:ascii="Arial" w:hAnsi="Arial" w:cs="Arial" w:hint="eastAsia"/>
+          <w:color w:val="242729"/>
+          <w:sz w:val="20"/>
+          <w:szCs w:val="20"/>
+          <w:shd w:val="clear" w:color="auto" w:fill="FFFFFF"/>
+        </w:rPr>
+        <w:t>C:\Program Files\MATLAB\R2016a\bin\win64</w:t>
+      </w:r>
+      <w:r>
+        <w:rPr>
+          <w:rFonts w:ascii="Arial" w:hAnsi="Arial" w:cs="Arial" w:hint="eastAsia"/>
+          <w:color w:val="242729"/>
+          <w:sz w:val="20"/>
+          <w:szCs w:val="20"/>
+          <w:shd w:val="clear" w:color="auto" w:fill="FFFFFF"/>
+        </w:rPr>
+        <w:t>加入系统变量，</w:t>
+      </w:r>
+      <w:r>
+        <w:rPr>
+          <w:rFonts w:ascii="Arial" w:hAnsi="Arial" w:cs="Arial" w:hint="eastAsia"/>
+          <w:color w:val="242729"/>
+          <w:sz w:val="20"/>
+          <w:szCs w:val="20"/>
+          <w:shd w:val="clear" w:color="auto" w:fill="FFFFFF"/>
+        </w:rPr>
+        <w:t>记得重启，</w:t>
       </w:r>
       <w:bookmarkStart w:id="0" w:name="_GoBack"/>
       <w:bookmarkEnd w:id="0"/>
@@ -1794,17 +1841,67 @@
           <w:szCs w:val="20"/>
           <w:shd w:val="clear" w:color="auto" w:fill="FFFFFF"/>
         </w:rPr>
-        <w:t>先是将</w:t>
-      </w:r>
-      <w:r>
-        <w:rPr>
-          <w:rFonts w:ascii="Arial" w:hAnsi="Arial" w:cs="Arial" w:hint="eastAsia"/>
-          <w:color w:val="242729"/>
-          <w:sz w:val="20"/>
-          <w:szCs w:val="20"/>
-          <w:shd w:val="clear" w:color="auto" w:fill="FFFFFF"/>
-        </w:rPr>
-        <w:t xml:space="preserve">C:\Program Files\MATLAB\R2016a\extern\lib\win64 </w:t>
+        <w:t>然后在</w:t>
+      </w:r>
+      <w:r>
+        <w:rPr>
+          <w:rFonts w:ascii="Arial" w:hAnsi="Arial" w:cs="Arial" w:hint="eastAsia"/>
+          <w:color w:val="242729"/>
+          <w:sz w:val="20"/>
+          <w:szCs w:val="20"/>
+          <w:shd w:val="clear" w:color="auto" w:fill="FFFFFF"/>
+        </w:rPr>
+        <w:t>vs</w:t>
+      </w:r>
+      <w:r>
+        <w:rPr>
+          <w:rFonts w:ascii="Arial" w:hAnsi="Arial" w:cs="Arial" w:hint="eastAsia"/>
+          <w:color w:val="242729"/>
+          <w:sz w:val="20"/>
+          <w:szCs w:val="20"/>
+          <w:shd w:val="clear" w:color="auto" w:fill="FFFFFF"/>
+        </w:rPr>
+        <w:t>工程属性中在</w:t>
+      </w:r>
+      <w:r>
+        <w:rPr>
+          <w:rFonts w:ascii="Arial" w:hAnsi="Arial" w:cs="Arial" w:hint="eastAsia"/>
+          <w:color w:val="242729"/>
+          <w:sz w:val="20"/>
+          <w:szCs w:val="20"/>
+          <w:shd w:val="clear" w:color="auto" w:fill="FFFFFF"/>
+        </w:rPr>
+        <w:t xml:space="preserve"> C++-&gt;</w:t>
+      </w:r>
+      <w:r>
+        <w:rPr>
+          <w:rFonts w:ascii="Arial" w:hAnsi="Arial" w:cs="Arial" w:hint="eastAsia"/>
+          <w:color w:val="242729"/>
+          <w:sz w:val="20"/>
+          <w:szCs w:val="20"/>
+          <w:shd w:val="clear" w:color="auto" w:fill="FFFFFF"/>
+        </w:rPr>
+        <w:t>常规</w:t>
+      </w:r>
+      <w:r>
+        <w:rPr>
+          <w:rFonts w:ascii="Arial" w:hAnsi="Arial" w:cs="Arial" w:hint="eastAsia"/>
+          <w:color w:val="242729"/>
+          <w:sz w:val="20"/>
+          <w:szCs w:val="20"/>
+          <w:shd w:val="clear" w:color="auto" w:fill="FFFFFF"/>
+        </w:rPr>
+        <w:t>-&gt;</w:t>
+      </w:r>
+      <w:r>
+        <w:rPr>
+          <w:rFonts w:ascii="Arial" w:hAnsi="Arial" w:cs="Arial" w:hint="eastAsia"/>
+          <w:color w:val="242729"/>
+          <w:sz w:val="20"/>
+          <w:szCs w:val="20"/>
+          <w:shd w:val="clear" w:color="auto" w:fill="FFFFFF"/>
+        </w:rPr>
+        <w:t>附加包含目录添加：</w:t>
       </w:r>
     </w:p>
     <w:p>
@@ -1827,47 +1924,67 @@
           <w:szCs w:val="20"/>
           <w:shd w:val="clear" w:color="auto" w:fill="FFFFFF"/>
         </w:rPr>
-        <w:t>C:\Program Files\MATLAB\R2016a\bin\win64</w:t>
-      </w:r>
-      <w:r>
-        <w:rPr>
-          <w:rFonts w:ascii="Arial" w:hAnsi="Arial" w:cs="Arial" w:hint="eastAsia"/>
-          <w:color w:val="242729"/>
-          <w:sz w:val="20"/>
-          <w:szCs w:val="20"/>
-          <w:shd w:val="clear" w:color="auto" w:fill="FFFFFF"/>
-        </w:rPr>
-        <w:t>加入系统变量，然后在</w:t>
-      </w:r>
-      <w:r>
-        <w:rPr>
-          <w:rFonts w:ascii="Arial" w:hAnsi="Arial" w:cs="Arial" w:hint="eastAsia"/>
-          <w:color w:val="242729"/>
-          <w:sz w:val="20"/>
-          <w:szCs w:val="20"/>
-          <w:shd w:val="clear" w:color="auto" w:fill="FFFFFF"/>
-        </w:rPr>
-        <w:t>vs</w:t>
-      </w:r>
-      <w:r>
-        <w:rPr>
-          <w:rFonts w:ascii="Arial" w:hAnsi="Arial" w:cs="Arial" w:hint="eastAsia"/>
-          <w:color w:val="242729"/>
-          <w:sz w:val="20"/>
-          <w:szCs w:val="20"/>
-          <w:shd w:val="clear" w:color="auto" w:fill="FFFFFF"/>
-        </w:rPr>
-        <w:t>工程属性中在</w:t>
-      </w:r>
-      <w:r>
-        <w:rPr>
-          <w:rFonts w:ascii="Arial" w:hAnsi="Arial" w:cs="Arial" w:hint="eastAsia"/>
-          <w:color w:val="242729"/>
-          <w:sz w:val="20"/>
-          <w:szCs w:val="20"/>
-          <w:shd w:val="clear" w:color="auto" w:fill="FFFFFF"/>
-        </w:rPr>
-        <w:t xml:space="preserve"> C++-&gt;</w:t>
+        <w:t>C:\Program Files\MATLAB\R2016a\extern\include,</w:t>
+      </w:r>
+      <w:r>
+        <w:rPr>
+          <w:rFonts w:ascii="Arial" w:hAnsi="Arial" w:cs="Arial" w:hint="eastAsia"/>
+          <w:color w:val="242729"/>
+          <w:sz w:val="20"/>
+          <w:szCs w:val="20"/>
+          <w:shd w:val="clear" w:color="auto" w:fill="FFFFFF"/>
+        </w:rPr>
+        <w:t>这里的路径应改为</w:t>
+      </w:r>
+      <w:r>
+        <w:rPr>
+          <w:rFonts w:ascii="Arial" w:hAnsi="Arial" w:cs="Arial" w:hint="eastAsia"/>
+          <w:color w:val="242729"/>
+          <w:sz w:val="20"/>
+          <w:szCs w:val="20"/>
+          <w:shd w:val="clear" w:color="auto" w:fill="FFFFFF"/>
+        </w:rPr>
+        <w:t>matlab</w:t>
+      </w:r>
+      <w:r>
+        <w:rPr>
+          <w:rFonts w:ascii="Arial" w:hAnsi="Arial" w:cs="Arial" w:hint="eastAsia"/>
+          <w:color w:val="242729"/>
+          <w:sz w:val="20"/>
+          <w:szCs w:val="20"/>
+          <w:shd w:val="clear" w:color="auto" w:fill="FFFFFF"/>
+        </w:rPr>
+        <w:t>的安装目录，在</w:t>
+      </w:r>
+      <w:r>
+        <w:rPr>
+          <w:rFonts w:ascii="Arial" w:hAnsi="Arial" w:cs="Arial" w:hint="eastAsia"/>
+          <w:color w:val="242729"/>
+          <w:sz w:val="20"/>
+          <w:szCs w:val="20"/>
+          <w:shd w:val="clear" w:color="auto" w:fill="FFFFFF"/>
+        </w:rPr>
+        <w:t xml:space="preserve"> </w:t>
+      </w:r>
+      <w:r>
+        <w:rPr>
+          <w:rFonts w:ascii="Arial" w:hAnsi="Arial" w:cs="Arial" w:hint="eastAsia"/>
+          <w:color w:val="242729"/>
+          <w:sz w:val="20"/>
+          <w:szCs w:val="20"/>
+          <w:shd w:val="clear" w:color="auto" w:fill="FFFFFF"/>
+        </w:rPr>
+        <w:t>链接器</w:t>
+      </w:r>
+      <w:r>
+        <w:rPr>
+          <w:rFonts w:ascii="Arial" w:hAnsi="Arial" w:cs="Arial" w:hint="eastAsia"/>
+          <w:color w:val="242729"/>
+          <w:sz w:val="20"/>
+          <w:szCs w:val="20"/>
+          <w:shd w:val="clear" w:color="auto" w:fill="FFFFFF"/>
+        </w:rPr>
+        <w:t>-&gt;</w:t>
       </w:r>
       <w:r>
         <w:rPr>
@@ -1897,7 +2014,107 @@
           <w:szCs w:val="20"/>
           <w:shd w:val="clear" w:color="auto" w:fill="FFFFFF"/>
         </w:rPr>
-        <w:t>附加包含目录添加：</w:t>
+        <w:t>附加库目录</w:t>
+      </w:r>
+      <w:r>
+        <w:rPr>
+          <w:rFonts w:ascii="Arial" w:hAnsi="Arial" w:cs="Arial" w:hint="eastAsia"/>
+          <w:color w:val="242729"/>
+          <w:sz w:val="20"/>
+          <w:szCs w:val="20"/>
+          <w:shd w:val="clear" w:color="auto" w:fill="FFFFFF"/>
+        </w:rPr>
+        <w:t xml:space="preserve"> </w:t>
+      </w:r>
+      <w:r>
+        <w:rPr>
+          <w:rFonts w:ascii="Arial" w:hAnsi="Arial" w:cs="Arial" w:hint="eastAsia"/>
+          <w:color w:val="242729"/>
+          <w:sz w:val="20"/>
+          <w:szCs w:val="20"/>
+          <w:shd w:val="clear" w:color="auto" w:fill="FFFFFF"/>
+        </w:rPr>
+        <w:t>添加：</w:t>
+      </w:r>
+      <w:r>
+        <w:rPr>
+          <w:rFonts w:ascii="Arial" w:hAnsi="Arial" w:cs="Arial" w:hint="eastAsia"/>
+          <w:color w:val="242729"/>
+          <w:sz w:val="20"/>
+          <w:szCs w:val="20"/>
+          <w:shd w:val="clear" w:color="auto" w:fill="FFFFFF"/>
+        </w:rPr>
+        <w:t xml:space="preserve"> C:\Program Files\MATLAB\R2016a\extern\lib\win64\microsoft</w:t>
+      </w:r>
+      <w:r>
+        <w:rPr>
+          <w:rFonts w:ascii="Arial" w:hAnsi="Arial" w:cs="Arial" w:hint="eastAsia"/>
+          <w:color w:val="242729"/>
+          <w:sz w:val="20"/>
+          <w:szCs w:val="20"/>
+          <w:shd w:val="clear" w:color="auto" w:fill="FFFFFF"/>
+        </w:rPr>
+        <w:t>，在链接器</w:t>
+      </w:r>
+      <w:r>
+        <w:rPr>
+          <w:rFonts w:ascii="Arial" w:hAnsi="Arial" w:cs="Arial" w:hint="eastAsia"/>
+          <w:color w:val="242729"/>
+          <w:sz w:val="20"/>
+          <w:szCs w:val="20"/>
+          <w:shd w:val="clear" w:color="auto" w:fill="FFFFFF"/>
+        </w:rPr>
+        <w:t>-&gt;</w:t>
+      </w:r>
+      <w:r>
+        <w:rPr>
+          <w:rFonts w:ascii="Arial" w:hAnsi="Arial" w:cs="Arial" w:hint="eastAsia"/>
+          <w:color w:val="242729"/>
+          <w:sz w:val="20"/>
+          <w:szCs w:val="20"/>
+          <w:shd w:val="clear" w:color="auto" w:fill="FFFFFF"/>
+        </w:rPr>
+        <w:t>输入</w:t>
+      </w:r>
+      <w:r>
+        <w:rPr>
+          <w:rFonts w:ascii="Arial" w:hAnsi="Arial" w:cs="Arial" w:hint="eastAsia"/>
+          <w:color w:val="242729"/>
+          <w:sz w:val="20"/>
+          <w:szCs w:val="20"/>
+          <w:shd w:val="clear" w:color="auto" w:fill="FFFFFF"/>
+        </w:rPr>
+        <w:t>-&gt;</w:t>
+      </w:r>
+      <w:r>
+        <w:rPr>
+          <w:rFonts w:ascii="Arial" w:hAnsi="Arial" w:cs="Arial" w:hint="eastAsia"/>
+          <w:color w:val="242729"/>
+          <w:sz w:val="20"/>
+          <w:szCs w:val="20"/>
+          <w:shd w:val="clear" w:color="auto" w:fill="FFFFFF"/>
+        </w:rPr>
+        <w:t>附加依赖库</w:t>
+      </w:r>
+      <w:r>
+        <w:rPr>
+          <w:rFonts w:ascii="Arial" w:hAnsi="Arial" w:cs="Arial" w:hint="eastAsia"/>
+          <w:color w:val="242729"/>
+          <w:sz w:val="20"/>
+          <w:szCs w:val="20"/>
+          <w:shd w:val="clear" w:color="auto" w:fill="FFFFFF"/>
+        </w:rPr>
+        <w:t xml:space="preserve"> </w:t>
+      </w:r>
+      <w:r>
+        <w:rPr>
+          <w:rFonts w:ascii="Arial" w:hAnsi="Arial" w:cs="Arial" w:hint="eastAsia"/>
+          <w:color w:val="242729"/>
+          <w:sz w:val="20"/>
+          <w:szCs w:val="20"/>
+          <w:shd w:val="clear" w:color="auto" w:fill="FFFFFF"/>
+        </w:rPr>
+        <w:t>添加：</w:t>
       </w:r>
     </w:p>
     <w:p>
@@ -1905,243 +2122,6 @@
         <w:pStyle w:val="a3"/>
         <w:ind w:left="760" w:firstLineChars="0" w:firstLine="0"/>
         <w:rPr>
-          <w:rFonts w:ascii="Arial" w:hAnsi="Arial" w:cs="Arial" w:hint="eastAsia"/>
-          <w:color w:val="242729"/>
-          <w:sz w:val="20"/>
-          <w:szCs w:val="20"/>
-          <w:shd w:val="clear" w:color="auto" w:fill="FFFFFF"/>
-        </w:rPr>
-      </w:pPr>
-      <w:r>
-        <w:rPr>
-          <w:rFonts w:ascii="Arial" w:hAnsi="Arial" w:cs="Arial" w:hint="eastAsia"/>
-          <w:color w:val="242729"/>
-          <w:sz w:val="20"/>
-          <w:szCs w:val="20"/>
-          <w:shd w:val="clear" w:color="auto" w:fill="FFFFFF"/>
-        </w:rPr>
-        <w:t>C:\Program Files\MATLAB\R2016a\extern\include,</w:t>
-      </w:r>
-      <w:r>
-        <w:rPr>
-          <w:rFonts w:ascii="Arial" w:hAnsi="Arial" w:cs="Arial" w:hint="eastAsia"/>
-          <w:color w:val="242729"/>
-          <w:sz w:val="20"/>
-          <w:szCs w:val="20"/>
-          <w:shd w:val="clear" w:color="auto" w:fill="FFFFFF"/>
-        </w:rPr>
-        <w:t>这里的路径应改为</w:t>
-      </w:r>
-      <w:proofErr w:type="spellStart"/>
-      <w:r>
-        <w:rPr>
-          <w:rFonts w:ascii="Arial" w:hAnsi="Arial" w:cs="Arial" w:hint="eastAsia"/>
-          <w:color w:val="242729"/>
-          <w:sz w:val="20"/>
-          <w:szCs w:val="20"/>
-          <w:shd w:val="clear" w:color="auto" w:fill="FFFFFF"/>
-        </w:rPr>
-        <w:t>matlab</w:t>
-      </w:r>
-      <w:proofErr w:type="spellEnd"/>
-      <w:r>
-        <w:rPr>
-          <w:rFonts w:ascii="Arial" w:hAnsi="Arial" w:cs="Arial" w:hint="eastAsia"/>
-          <w:color w:val="242729"/>
-          <w:sz w:val="20"/>
-          <w:szCs w:val="20"/>
-          <w:shd w:val="clear" w:color="auto" w:fill="FFFFFF"/>
-        </w:rPr>
-        <w:t>的安装目录，在</w:t>
-      </w:r>
-      <w:r>
-        <w:rPr>
-          <w:rFonts w:ascii="Arial" w:hAnsi="Arial" w:cs="Arial" w:hint="eastAsia"/>
-          <w:color w:val="242729"/>
-          <w:sz w:val="20"/>
-          <w:szCs w:val="20"/>
-          <w:shd w:val="clear" w:color="auto" w:fill="FFFFFF"/>
-        </w:rPr>
-        <w:t xml:space="preserve"> </w:t>
-      </w:r>
-      <w:r>
-        <w:rPr>
-          <w:rFonts w:ascii="Arial" w:hAnsi="Arial" w:cs="Arial" w:hint="eastAsia"/>
-          <w:color w:val="242729"/>
-          <w:sz w:val="20"/>
-          <w:szCs w:val="20"/>
-          <w:shd w:val="clear" w:color="auto" w:fill="FFFFFF"/>
-        </w:rPr>
-        <w:t>链接器</w:t>
-      </w:r>
-      <w:r>
-        <w:rPr>
-          <w:rFonts w:ascii="Arial" w:hAnsi="Arial" w:cs="Arial" w:hint="eastAsia"/>
-          <w:color w:val="242729"/>
-          <w:sz w:val="20"/>
-          <w:szCs w:val="20"/>
-          <w:shd w:val="clear" w:color="auto" w:fill="FFFFFF"/>
-        </w:rPr>
-        <w:t>-&gt;</w:t>
-      </w:r>
-      <w:r>
-        <w:rPr>
-          <w:rFonts w:ascii="Arial" w:hAnsi="Arial" w:cs="Arial" w:hint="eastAsia"/>
-          <w:color w:val="242729"/>
-          <w:sz w:val="20"/>
-          <w:szCs w:val="20"/>
-          <w:shd w:val="clear" w:color="auto" w:fill="FFFFFF"/>
-        </w:rPr>
-        <w:t>常规</w:t>
-      </w:r>
-      <w:r>
-        <w:rPr>
-          <w:rFonts w:ascii="Arial" w:hAnsi="Arial" w:cs="Arial" w:hint="eastAsia"/>
-          <w:color w:val="242729"/>
-          <w:sz w:val="20"/>
-          <w:szCs w:val="20"/>
-          <w:shd w:val="clear" w:color="auto" w:fill="FFFFFF"/>
-        </w:rPr>
-        <w:t>-&gt;</w:t>
-      </w:r>
-      <w:r>
-        <w:rPr>
-          <w:rFonts w:ascii="Arial" w:hAnsi="Arial" w:cs="Arial" w:hint="eastAsia"/>
-          <w:color w:val="242729"/>
-          <w:sz w:val="20"/>
-          <w:szCs w:val="20"/>
-          <w:shd w:val="clear" w:color="auto" w:fill="FFFFFF"/>
-        </w:rPr>
-        <w:t>附加库目录</w:t>
-      </w:r>
-      <w:r>
-        <w:rPr>
-          <w:rFonts w:ascii="Arial" w:hAnsi="Arial" w:cs="Arial" w:hint="eastAsia"/>
-          <w:color w:val="242729"/>
-          <w:sz w:val="20"/>
-          <w:szCs w:val="20"/>
-          <w:shd w:val="clear" w:color="auto" w:fill="FFFFFF"/>
-        </w:rPr>
-        <w:t xml:space="preserve"> </w:t>
-      </w:r>
-      <w:r>
-        <w:rPr>
-          <w:rFonts w:ascii="Arial" w:hAnsi="Arial" w:cs="Arial" w:hint="eastAsia"/>
-          <w:color w:val="242729"/>
-          <w:sz w:val="20"/>
-          <w:szCs w:val="20"/>
-          <w:shd w:val="clear" w:color="auto" w:fill="FFFFFF"/>
-        </w:rPr>
-        <w:t>添加：</w:t>
-      </w:r>
-      <w:r>
-        <w:rPr>
-          <w:rFonts w:ascii="Arial" w:hAnsi="Arial" w:cs="Arial" w:hint="eastAsia"/>
-          <w:color w:val="242729"/>
-          <w:sz w:val="20"/>
-          <w:szCs w:val="20"/>
-          <w:shd w:val="clear" w:color="auto" w:fill="FFFFFF"/>
-        </w:rPr>
-        <w:t xml:space="preserve"> </w:t>
-      </w:r>
-      <w:r>
-        <w:rPr>
-          <w:rFonts w:ascii="Arial" w:hAnsi="Arial" w:cs="Arial" w:hint="eastAsia"/>
-          <w:color w:val="242729"/>
-          <w:sz w:val="20"/>
-          <w:szCs w:val="20"/>
-          <w:shd w:val="clear" w:color="auto" w:fill="FFFFFF"/>
-        </w:rPr>
-        <w:t>C:\Program Files\MATLAB\R2016a\extern\lib\win64\</w:t>
-      </w:r>
-      <w:proofErr w:type="spellStart"/>
-      <w:r>
-        <w:rPr>
-          <w:rFonts w:ascii="Arial" w:hAnsi="Arial" w:cs="Arial" w:hint="eastAsia"/>
-          <w:color w:val="242729"/>
-          <w:sz w:val="20"/>
-          <w:szCs w:val="20"/>
-          <w:shd w:val="clear" w:color="auto" w:fill="FFFFFF"/>
-        </w:rPr>
-        <w:t>microsoft</w:t>
-      </w:r>
-      <w:proofErr w:type="spellEnd"/>
-      <w:r>
-        <w:rPr>
-          <w:rFonts w:ascii="Arial" w:hAnsi="Arial" w:cs="Arial" w:hint="eastAsia"/>
-          <w:color w:val="242729"/>
-          <w:sz w:val="20"/>
-          <w:szCs w:val="20"/>
-          <w:shd w:val="clear" w:color="auto" w:fill="FFFFFF"/>
-        </w:rPr>
-        <w:t>，在链接器</w:t>
-      </w:r>
-      <w:r>
-        <w:rPr>
-          <w:rFonts w:ascii="Arial" w:hAnsi="Arial" w:cs="Arial" w:hint="eastAsia"/>
-          <w:color w:val="242729"/>
-          <w:sz w:val="20"/>
-          <w:szCs w:val="20"/>
-          <w:shd w:val="clear" w:color="auto" w:fill="FFFFFF"/>
-        </w:rPr>
-        <w:t>-&gt;</w:t>
-      </w:r>
-      <w:r>
-        <w:rPr>
-          <w:rFonts w:ascii="Arial" w:hAnsi="Arial" w:cs="Arial" w:hint="eastAsia"/>
-          <w:color w:val="242729"/>
-          <w:sz w:val="20"/>
-          <w:szCs w:val="20"/>
-          <w:shd w:val="clear" w:color="auto" w:fill="FFFFFF"/>
-        </w:rPr>
-        <w:t>输入</w:t>
-      </w:r>
-      <w:r>
-        <w:rPr>
-          <w:rFonts w:ascii="Arial" w:hAnsi="Arial" w:cs="Arial" w:hint="eastAsia"/>
-          <w:color w:val="242729"/>
-          <w:sz w:val="20"/>
-          <w:szCs w:val="20"/>
-          <w:shd w:val="clear" w:color="auto" w:fill="FFFFFF"/>
-        </w:rPr>
-        <w:t>-&gt;</w:t>
-      </w:r>
-      <w:r>
-        <w:rPr>
-          <w:rFonts w:ascii="Arial" w:hAnsi="Arial" w:cs="Arial" w:hint="eastAsia"/>
-          <w:color w:val="242729"/>
-          <w:sz w:val="20"/>
-          <w:szCs w:val="20"/>
-          <w:shd w:val="clear" w:color="auto" w:fill="FFFFFF"/>
-        </w:rPr>
-        <w:t>附加依赖库</w:t>
-      </w:r>
-      <w:r>
-        <w:rPr>
-          <w:rFonts w:ascii="Arial" w:hAnsi="Arial" w:cs="Arial" w:hint="eastAsia"/>
-          <w:color w:val="242729"/>
-          <w:sz w:val="20"/>
-          <w:szCs w:val="20"/>
-          <w:shd w:val="clear" w:color="auto" w:fill="FFFFFF"/>
-        </w:rPr>
-        <w:t xml:space="preserve"> </w:t>
-      </w:r>
-      <w:r>
-        <w:rPr>
-          <w:rFonts w:ascii="Arial" w:hAnsi="Arial" w:cs="Arial" w:hint="eastAsia"/>
-          <w:color w:val="242729"/>
-          <w:sz w:val="20"/>
-          <w:szCs w:val="20"/>
-          <w:shd w:val="clear" w:color="auto" w:fill="FFFFFF"/>
-        </w:rPr>
-        <w:t>添加：</w:t>
-      </w:r>
-    </w:p>
-    <w:p>
-      <w:pPr>
-        <w:pStyle w:val="a3"/>
-        <w:ind w:left="760" w:firstLineChars="0" w:firstLine="0"/>
-        <w:rPr>
           <w:rFonts w:ascii="Arial" w:hAnsi="Arial" w:cs="Arial"/>
           <w:color w:val="242729"/>
           <w:sz w:val="20"/>
@@ -2283,7 +2263,6 @@
         </w:rPr>
         <w:t>是文件开头</w:t>
       </w:r>
-      <w:proofErr w:type="spellStart"/>
       <w:r>
         <w:rPr>
           <w:rFonts w:ascii="Arial" w:hAnsi="Arial" w:cs="Arial" w:hint="eastAsia"/>
@@ -2294,7 +2273,6 @@
         </w:rPr>
         <w:t>mujoco</w:t>
       </w:r>
-      <w:proofErr w:type="spellEnd"/>
       <w:r>
         <w:rPr>
           <w:rFonts w:ascii="Arial" w:hAnsi="Arial" w:cs="Arial"/>
@@ -2425,29 +2403,7 @@
           <w:szCs w:val="20"/>
           <w:shd w:val="clear" w:color="auto" w:fill="FFFFFF"/>
         </w:rPr>
-        <w:t>/</w:t>
-      </w:r>
-      <w:proofErr w:type="spellStart"/>
-      <w:r>
-        <w:rPr>
-          <w:rFonts w:ascii="Arial" w:hAnsi="Arial" w:cs="Arial"/>
-          <w:color w:val="242729"/>
-          <w:sz w:val="20"/>
-          <w:szCs w:val="20"/>
-          <w:shd w:val="clear" w:color="auto" w:fill="FFFFFF"/>
-        </w:rPr>
-        <w:t>NODEFAULTLIB:"libcmt.lib</w:t>
-      </w:r>
-      <w:proofErr w:type="spellEnd"/>
-      <w:r>
-        <w:rPr>
-          <w:rFonts w:ascii="Arial" w:hAnsi="Arial" w:cs="Arial"/>
-          <w:color w:val="242729"/>
-          <w:sz w:val="20"/>
-          <w:szCs w:val="20"/>
-          <w:shd w:val="clear" w:color="auto" w:fill="FFFFFF"/>
-        </w:rPr>
-        <w:t>"</w:t>
+        <w:t>/NODEFAULTLIB:"libcmt.lib"</w:t>
       </w:r>
     </w:p>
     <w:p>
@@ -2491,7 +2447,6 @@
         </w:rPr>
         <w:t xml:space="preserve"> “</w:t>
       </w:r>
-      <w:proofErr w:type="spellStart"/>
       <w:r>
         <w:rPr>
           <w:rFonts w:ascii="Arial" w:hAnsi="Arial" w:cs="Arial" w:hint="eastAsia"/>
@@ -2510,18 +2465,7 @@
           <w:szCs w:val="20"/>
           <w:shd w:val="clear" w:color="auto" w:fill="FFFFFF"/>
         </w:rPr>
-        <w:t>.h</w:t>
-      </w:r>
-      <w:proofErr w:type="spellEnd"/>
-      <w:r>
-        <w:rPr>
-          <w:rFonts w:ascii="Arial" w:hAnsi="Arial" w:cs="Arial"/>
-          <w:color w:val="242729"/>
-          <w:sz w:val="20"/>
-          <w:szCs w:val="20"/>
-          <w:shd w:val="clear" w:color="auto" w:fill="FFFFFF"/>
-        </w:rPr>
-        <w:t xml:space="preserve">” </w:t>
+        <w:t xml:space="preserve">.h” </w:t>
       </w:r>
       <w:r>
         <w:rPr>
@@ -2807,7 +2751,6 @@
         </w:rPr>
         <w:t>文件夹内必须放</w:t>
       </w:r>
-      <w:proofErr w:type="spellStart"/>
       <w:r>
         <w:rPr>
           <w:rFonts w:ascii="Arial" w:hAnsi="Arial" w:cs="Arial" w:hint="eastAsia"/>
@@ -2818,7 +2761,6 @@
         </w:rPr>
         <w:t>dll</w:t>
       </w:r>
-      <w:proofErr w:type="spellEnd"/>
       <w:r>
         <w:rPr>
           <w:rFonts w:ascii="Arial" w:hAnsi="Arial" w:cs="Arial" w:hint="eastAsia"/>
@@ -3018,11 +2960,9 @@
       <w:r>
         <w:t>存放</w:t>
       </w:r>
-      <w:proofErr w:type="spellStart"/>
       <w:r>
         <w:t>mujoco</w:t>
       </w:r>
-      <w:proofErr w:type="spellEnd"/>
       <w:r>
         <w:t>的头文件，直接复制过来</w:t>
       </w:r>
@@ -3064,11 +3004,9 @@
       <w:r>
         <w:t>里面是</w:t>
       </w:r>
-      <w:proofErr w:type="spellStart"/>
       <w:r>
         <w:t>cpp</w:t>
       </w:r>
-      <w:proofErr w:type="spellEnd"/>
       <w:r>
         <w:t>文件，比如</w:t>
       </w:r>
@@ -3118,14 +3056,12 @@
         </w:rPr>
         <w:t>文件和</w:t>
       </w:r>
-      <w:proofErr w:type="spellStart"/>
       <w:r>
         <w:rPr>
           <w:rFonts w:hint="eastAsia"/>
         </w:rPr>
         <w:t>dll</w:t>
       </w:r>
-      <w:proofErr w:type="spellEnd"/>
       <w:r>
         <w:rPr>
           <w:rFonts w:hint="eastAsia"/>
@@ -3223,11 +3159,9 @@
       <w:r>
         <w:t>需要将主函数命改为</w:t>
       </w:r>
-      <w:proofErr w:type="spellStart"/>
       <w:r>
         <w:t>wWinMain</w:t>
       </w:r>
-      <w:proofErr w:type="spellEnd"/>
       <w:r>
         <w:t>来匹配入口点。</w:t>
       </w:r>
@@ -3406,11 +3340,9 @@
       <w:r>
         <w:t>由于</w:t>
       </w:r>
-      <w:proofErr w:type="spellStart"/>
       <w:r>
         <w:t>mujoco</w:t>
       </w:r>
-      <w:proofErr w:type="spellEnd"/>
       <w:r>
         <w:t>是</w:t>
       </w:r>
@@ -3579,14 +3511,12 @@
         </w:rPr>
         <w:t>现有项，把头文件，</w:t>
       </w:r>
-      <w:proofErr w:type="spellStart"/>
       <w:r>
         <w:rPr>
           <w:rFonts w:hint="eastAsia"/>
         </w:rPr>
         <w:t>cpp</w:t>
       </w:r>
-      <w:proofErr w:type="spellEnd"/>
       <w:r>
         <w:rPr>
           <w:rFonts w:hint="eastAsia"/>
@@ -4077,29 +4007,7 @@
           <w:szCs w:val="20"/>
           <w:shd w:val="clear" w:color="auto" w:fill="FFFFFF"/>
         </w:rPr>
-        <w:t>'</w:t>
-      </w:r>
-      <w:proofErr w:type="spellStart"/>
-      <w:r>
-        <w:rPr>
-          <w:rFonts w:ascii="Arial" w:hAnsi="Arial" w:cs="Arial"/>
-          <w:color w:val="242729"/>
-          <w:sz w:val="20"/>
-          <w:szCs w:val="20"/>
-          <w:shd w:val="clear" w:color="auto" w:fill="FFFFFF"/>
-        </w:rPr>
-        <w:t>strcpy</w:t>
-      </w:r>
-      <w:proofErr w:type="spellEnd"/>
-      <w:r>
-        <w:rPr>
-          <w:rFonts w:ascii="Arial" w:hAnsi="Arial" w:cs="Arial"/>
-          <w:color w:val="242729"/>
-          <w:sz w:val="20"/>
-          <w:szCs w:val="20"/>
-          <w:shd w:val="clear" w:color="auto" w:fill="FFFFFF"/>
-        </w:rPr>
-        <w:t xml:space="preserve">': This function or variable may be unsafe. </w:t>
+        <w:t xml:space="preserve">'strcpy': This function or variable may be unsafe. </w:t>
       </w:r>
       <w:r>
         <w:rPr>
@@ -4119,20 +4027,8 @@
           <w:szCs w:val="20"/>
           <w:shd w:val="clear" w:color="auto" w:fill="FFFFFF"/>
         </w:rPr>
-        <w:t>/</w:t>
-      </w:r>
-      <w:proofErr w:type="spellStart"/>
-      <w:r>
-        <w:rPr>
-          <w:rFonts w:ascii="Arial" w:hAnsi="Arial" w:cs="Arial"/>
-          <w:color w:val="242729"/>
-          <w:sz w:val="20"/>
-          <w:szCs w:val="20"/>
-          <w:shd w:val="clear" w:color="auto" w:fill="FFFFFF"/>
-        </w:rPr>
-        <w:t>c++</w:t>
-      </w:r>
-      <w:proofErr w:type="spellEnd"/>
+        <w:t>/c++</w:t>
+      </w:r>
       <w:r>
         <w:rPr>
           <w:rFonts w:ascii="Arial" w:hAnsi="Arial" w:cs="Arial" w:hint="eastAsia"/>
@@ -4954,6 +4850,7 @@
     <w:lsdException w:name="HTML Sample" w:semiHidden="1" w:unhideWhenUsed="1"/>
     <w:lsdException w:name="HTML Typewriter" w:semiHidden="1" w:unhideWhenUsed="1"/>
     <w:lsdException w:name="HTML Variable" w:semiHidden="1" w:unhideWhenUsed="1"/>
+    <w:lsdException w:name="Normal Table" w:semiHidden="1" w:unhideWhenUsed="1"/>
     <w:lsdException w:name="annotation subject" w:semiHidden="1" w:unhideWhenUsed="1"/>
     <w:lsdException w:name="No List" w:semiHidden="1" w:unhideWhenUsed="1"/>
     <w:lsdException w:name="Outline List 1" w:semiHidden="1" w:unhideWhenUsed="1"/>
@@ -4996,8 +4893,11 @@
     <w:lsdException w:name="Table Contemporary" w:semiHidden="1" w:unhideWhenUsed="1"/>
     <w:lsdException w:name="Table Elegant" w:semiHidden="1" w:unhideWhenUsed="1"/>
     <w:lsdException w:name="Table Professional" w:semiHidden="1" w:unhideWhenUsed="1"/>
+    <w:lsdException w:name="Table Subtle 1" w:semiHidden="1" w:unhideWhenUsed="1"/>
     <w:lsdException w:name="Table Subtle 2" w:semiHidden="1" w:unhideWhenUsed="1"/>
     <w:lsdException w:name="Table Web 1" w:semiHidden="1" w:unhideWhenUsed="1"/>
+    <w:lsdException w:name="Table Web 2" w:semiHidden="1" w:unhideWhenUsed="1"/>
+    <w:lsdException w:name="Table Web 3" w:semiHidden="1" w:unhideWhenUsed="1"/>
     <w:lsdException w:name="Balloon Text" w:semiHidden="1" w:unhideWhenUsed="1"/>
     <w:lsdException w:name="Table Grid" w:uiPriority="39"/>
     <w:lsdException w:name="Table Theme" w:semiHidden="1" w:unhideWhenUsed="1"/>

</xml_diff>